<commit_message>
partial update at 8pm
</commit_message>
<xml_diff>
--- a/wetlands/project_resources/CI869_Wetlands_Website.docx
+++ b/wetlands/project_resources/CI869_Wetlands_Website.docx
@@ -56,8 +56,6 @@
               </w:sdtPr>
               <w:sdtEndPr>
                 <w:rPr>
-                  <w:b/>
-                  <w:bCs/>
                   <w:color w:val="5F497A" w:themeColor="accent4" w:themeShade="BF"/>
                   <w:sz w:val="22"/>
                   <w:szCs w:val="22"/>
@@ -116,7 +114,6 @@
                   <w:dataBinding w:prefixMappings="xmlns:ns0='http://schemas.openxmlformats.org/package/2006/metadata/core-properties' xmlns:ns1='http://purl.org/dc/elements/1.1/'" w:xpath="/ns0:coreProperties[1]/ns1:title[1]" w:storeItemID="{6C3C8BC8-F283-45AE-878A-BAB7291924A1}"/>
                   <w:text/>
                 </w:sdtPr>
-                <w:sdtEndPr/>
                 <w:sdtContent>
                   <w:p>
                     <w:pPr>
@@ -161,7 +158,6 @@
                 <w:dataBinding w:prefixMappings="xmlns:ns0='http://schemas.openxmlformats.org/package/2006/metadata/core-properties' xmlns:ns1='http://purl.org/dc/elements/1.1/'" w:xpath="/ns0:coreProperties[1]/ns1:subject[1]" w:storeItemID="{6C3C8BC8-F283-45AE-878A-BAB7291924A1}"/>
                 <w:text/>
               </w:sdtPr>
-              <w:sdtEndPr/>
               <w:sdtContent>
                 <w:tc>
                   <w:tcPr>
@@ -373,7 +369,7 @@
           <w:r>
             <w:fldChar w:fldCharType="separate"/>
           </w:r>
-          <w:hyperlink w:anchor="_Toc416608145" w:history="1">
+          <w:hyperlink w:anchor="_Toc416626019" w:history="1">
             <w:r>
               <w:rPr>
                 <w:rStyle w:val="Hyperlink"/>
@@ -400,7 +396,7 @@
                 <w:noProof/>
                 <w:webHidden/>
               </w:rPr>
-              <w:instrText xml:space="preserve"> PAGEREF _Toc416608145 \h </w:instrText>
+              <w:instrText xml:space="preserve"> PAGEREF _Toc416626019 \h </w:instrText>
             </w:r>
             <w:r>
               <w:rPr>
@@ -446,7 +442,7 @@
               <w:lang w:val="en-IE" w:eastAsia="en-IE"/>
             </w:rPr>
           </w:pPr>
-          <w:hyperlink w:anchor="_Toc416608146" w:history="1">
+          <w:hyperlink w:anchor="_Toc416626020" w:history="1">
             <w:r>
               <w:rPr>
                 <w:rStyle w:val="Hyperlink"/>
@@ -490,7 +486,7 @@
                 <w:noProof/>
                 <w:webHidden/>
               </w:rPr>
-              <w:instrText xml:space="preserve"> PAGEREF _Toc416608146 \h </w:instrText>
+              <w:instrText xml:space="preserve"> PAGEREF _Toc416626020 \h </w:instrText>
             </w:r>
             <w:r>
               <w:rPr>
@@ -536,7 +532,7 @@
               <w:lang w:val="en-IE" w:eastAsia="en-IE"/>
             </w:rPr>
           </w:pPr>
-          <w:hyperlink w:anchor="_Toc416608147" w:history="1">
+          <w:hyperlink w:anchor="_Toc416626021" w:history="1">
             <w:r>
               <w:rPr>
                 <w:rStyle w:val="Hyperlink"/>
@@ -580,7 +576,7 @@
                 <w:noProof/>
                 <w:webHidden/>
               </w:rPr>
-              <w:instrText xml:space="preserve"> PAGEREF _Toc416608147 \h </w:instrText>
+              <w:instrText xml:space="preserve"> PAGEREF _Toc416626021 \h </w:instrText>
             </w:r>
             <w:r>
               <w:rPr>
@@ -626,7 +622,7 @@
               <w:lang w:val="en-IE" w:eastAsia="en-IE"/>
             </w:rPr>
           </w:pPr>
-          <w:hyperlink w:anchor="_Toc416608148" w:history="1">
+          <w:hyperlink w:anchor="_Toc416626022" w:history="1">
             <w:r>
               <w:rPr>
                 <w:rStyle w:val="Hyperlink"/>
@@ -670,7 +666,7 @@
                 <w:noProof/>
                 <w:webHidden/>
               </w:rPr>
-              <w:instrText xml:space="preserve"> PAGEREF _Toc416608148 \h </w:instrText>
+              <w:instrText xml:space="preserve"> PAGEREF _Toc416626022 \h </w:instrText>
             </w:r>
             <w:r>
               <w:rPr>
@@ -716,7 +712,7 @@
               <w:lang w:val="en-IE" w:eastAsia="en-IE"/>
             </w:rPr>
           </w:pPr>
-          <w:hyperlink w:anchor="_Toc416608149" w:history="1">
+          <w:hyperlink w:anchor="_Toc416626023" w:history="1">
             <w:r>
               <w:rPr>
                 <w:rStyle w:val="Hyperlink"/>
@@ -760,7 +756,7 @@
                 <w:noProof/>
                 <w:webHidden/>
               </w:rPr>
-              <w:instrText xml:space="preserve"> PAGEREF _Toc416608149 \h </w:instrText>
+              <w:instrText xml:space="preserve"> PAGEREF _Toc416626023 \h </w:instrText>
             </w:r>
             <w:r>
               <w:rPr>
@@ -806,7 +802,7 @@
               <w:lang w:val="en-IE" w:eastAsia="en-IE"/>
             </w:rPr>
           </w:pPr>
-          <w:hyperlink w:anchor="_Toc416608150" w:history="1">
+          <w:hyperlink w:anchor="_Toc416626024" w:history="1">
             <w:r>
               <w:rPr>
                 <w:rStyle w:val="Hyperlink"/>
@@ -850,7 +846,7 @@
                 <w:noProof/>
                 <w:webHidden/>
               </w:rPr>
-              <w:instrText xml:space="preserve"> PAGEREF _Toc416608150 \h </w:instrText>
+              <w:instrText xml:space="preserve"> PAGEREF _Toc416626024 \h </w:instrText>
             </w:r>
             <w:r>
               <w:rPr>
@@ -896,7 +892,7 @@
               <w:lang w:val="en-IE" w:eastAsia="en-IE"/>
             </w:rPr>
           </w:pPr>
-          <w:hyperlink w:anchor="_Toc416608151" w:history="1">
+          <w:hyperlink w:anchor="_Toc416626025" w:history="1">
             <w:r>
               <w:rPr>
                 <w:rStyle w:val="Hyperlink"/>
@@ -940,7 +936,7 @@
                 <w:noProof/>
                 <w:webHidden/>
               </w:rPr>
-              <w:instrText xml:space="preserve"> PAGEREF _Toc416608151 \h </w:instrText>
+              <w:instrText xml:space="preserve"> PAGEREF _Toc416626025 \h </w:instrText>
             </w:r>
             <w:r>
               <w:rPr>
@@ -986,7 +982,7 @@
               <w:lang w:val="en-IE" w:eastAsia="en-IE"/>
             </w:rPr>
           </w:pPr>
-          <w:hyperlink w:anchor="_Toc416608152" w:history="1">
+          <w:hyperlink w:anchor="_Toc416626026" w:history="1">
             <w:r>
               <w:rPr>
                 <w:rStyle w:val="Hyperlink"/>
@@ -1030,7 +1026,7 @@
                 <w:noProof/>
                 <w:webHidden/>
               </w:rPr>
-              <w:instrText xml:space="preserve"> PAGEREF _Toc416608152 \h </w:instrText>
+              <w:instrText xml:space="preserve"> PAGEREF _Toc416626026 \h </w:instrText>
             </w:r>
             <w:r>
               <w:rPr>
@@ -1076,7 +1072,7 @@
               <w:lang w:val="en-IE" w:eastAsia="en-IE"/>
             </w:rPr>
           </w:pPr>
-          <w:hyperlink w:anchor="_Toc416608153" w:history="1">
+          <w:hyperlink w:anchor="_Toc416626027" w:history="1">
             <w:r>
               <w:rPr>
                 <w:rStyle w:val="Hyperlink"/>
@@ -1120,7 +1116,7 @@
                 <w:noProof/>
                 <w:webHidden/>
               </w:rPr>
-              <w:instrText xml:space="preserve"> PAGEREF _Toc416608153 \h </w:instrText>
+              <w:instrText xml:space="preserve"> PAGEREF _Toc416626027 \h </w:instrText>
             </w:r>
             <w:r>
               <w:rPr>
@@ -1166,7 +1162,7 @@
               <w:lang w:val="en-IE" w:eastAsia="en-IE"/>
             </w:rPr>
           </w:pPr>
-          <w:hyperlink w:anchor="_Toc416608154" w:history="1">
+          <w:hyperlink w:anchor="_Toc416626028" w:history="1">
             <w:r>
               <w:rPr>
                 <w:rStyle w:val="Hyperlink"/>
@@ -1210,7 +1206,7 @@
                 <w:noProof/>
                 <w:webHidden/>
               </w:rPr>
-              <w:instrText xml:space="preserve"> PAGEREF _Toc416608154 \h </w:instrText>
+              <w:instrText xml:space="preserve"> PAGEREF _Toc416626028 \h </w:instrText>
             </w:r>
             <w:r>
               <w:rPr>
@@ -1256,7 +1252,7 @@
               <w:lang w:val="en-IE" w:eastAsia="en-IE"/>
             </w:rPr>
           </w:pPr>
-          <w:hyperlink w:anchor="_Toc416608155" w:history="1">
+          <w:hyperlink w:anchor="_Toc416626029" w:history="1">
             <w:r>
               <w:rPr>
                 <w:rStyle w:val="Hyperlink"/>
@@ -1300,7 +1296,7 @@
                 <w:noProof/>
                 <w:webHidden/>
               </w:rPr>
-              <w:instrText xml:space="preserve"> PAGEREF _Toc416608155 \h </w:instrText>
+              <w:instrText xml:space="preserve"> PAGEREF _Toc416626029 \h </w:instrText>
             </w:r>
             <w:r>
               <w:rPr>
@@ -1320,7 +1316,7 @@
                 <w:noProof/>
                 <w:webHidden/>
               </w:rPr>
-              <w:t>10</w:t>
+              <w:t>9</w:t>
             </w:r>
             <w:r>
               <w:rPr>
@@ -1346,7 +1342,7 @@
               <w:lang w:val="en-IE" w:eastAsia="en-IE"/>
             </w:rPr>
           </w:pPr>
-          <w:hyperlink w:anchor="_Toc416608156" w:history="1">
+          <w:hyperlink w:anchor="_Toc416626030" w:history="1">
             <w:r>
               <w:rPr>
                 <w:rStyle w:val="Hyperlink"/>
@@ -1390,7 +1386,7 @@
                 <w:noProof/>
                 <w:webHidden/>
               </w:rPr>
-              <w:instrText xml:space="preserve"> PAGEREF _Toc416608156 \h </w:instrText>
+              <w:instrText xml:space="preserve"> PAGEREF _Toc416626030 \h </w:instrText>
             </w:r>
             <w:r>
               <w:rPr>
@@ -1436,7 +1432,7 @@
               <w:lang w:val="en-IE" w:eastAsia="en-IE"/>
             </w:rPr>
           </w:pPr>
-          <w:hyperlink w:anchor="_Toc416608157" w:history="1">
+          <w:hyperlink w:anchor="_Toc416626031" w:history="1">
             <w:r>
               <w:rPr>
                 <w:rStyle w:val="Hyperlink"/>
@@ -1480,7 +1476,7 @@
                 <w:noProof/>
                 <w:webHidden/>
               </w:rPr>
-              <w:instrText xml:space="preserve"> PAGEREF _Toc416608157 \h </w:instrText>
+              <w:instrText xml:space="preserve"> PAGEREF _Toc416626031 \h </w:instrText>
             </w:r>
             <w:r>
               <w:rPr>
@@ -1526,7 +1522,7 @@
               <w:lang w:val="en-IE" w:eastAsia="en-IE"/>
             </w:rPr>
           </w:pPr>
-          <w:hyperlink w:anchor="_Toc416608158" w:history="1">
+          <w:hyperlink w:anchor="_Toc416626032" w:history="1">
             <w:r>
               <w:rPr>
                 <w:rStyle w:val="Hyperlink"/>
@@ -1570,7 +1566,7 @@
                 <w:noProof/>
                 <w:webHidden/>
               </w:rPr>
-              <w:instrText xml:space="preserve"> PAGEREF _Toc416608158 \h </w:instrText>
+              <w:instrText xml:space="preserve"> PAGEREF _Toc416626032 \h </w:instrText>
             </w:r>
             <w:r>
               <w:rPr>
@@ -1616,7 +1612,7 @@
               <w:lang w:val="en-IE" w:eastAsia="en-IE"/>
             </w:rPr>
           </w:pPr>
-          <w:hyperlink w:anchor="_Toc416608159" w:history="1">
+          <w:hyperlink w:anchor="_Toc416626033" w:history="1">
             <w:r>
               <w:rPr>
                 <w:rStyle w:val="Hyperlink"/>
@@ -1660,7 +1656,7 @@
                 <w:noProof/>
                 <w:webHidden/>
               </w:rPr>
-              <w:instrText xml:space="preserve"> PAGEREF _Toc416608159 \h </w:instrText>
+              <w:instrText xml:space="preserve"> PAGEREF _Toc416626033 \h </w:instrText>
             </w:r>
             <w:r>
               <w:rPr>
@@ -1680,7 +1676,7 @@
                 <w:noProof/>
                 <w:webHidden/>
               </w:rPr>
-              <w:t>12</w:t>
+              <w:t>13</w:t>
             </w:r>
             <w:r>
               <w:rPr>
@@ -1706,7 +1702,7 @@
               <w:lang w:val="en-IE" w:eastAsia="en-IE"/>
             </w:rPr>
           </w:pPr>
-          <w:hyperlink w:anchor="_Toc416608160" w:history="1">
+          <w:hyperlink w:anchor="_Toc416626034" w:history="1">
             <w:r>
               <w:rPr>
                 <w:rStyle w:val="Hyperlink"/>
@@ -1729,21 +1725,7 @@
                 <w:rStyle w:val="Hyperlink"/>
                 <w:noProof/>
               </w:rPr>
-              <w:t xml:space="preserve">System </w:t>
-            </w:r>
-            <w:r>
-              <w:rPr>
-                <w:rStyle w:val="Hyperlink"/>
-                <w:noProof/>
-              </w:rPr>
-              <w:t>A</w:t>
-            </w:r>
-            <w:r>
-              <w:rPr>
-                <w:rStyle w:val="Hyperlink"/>
-                <w:noProof/>
-              </w:rPr>
-              <w:t>nalysis and Design</w:t>
+              <w:t>System Analysis and Design</w:t>
             </w:r>
             <w:r>
               <w:rPr>
@@ -1764,7 +1746,7 @@
                 <w:noProof/>
                 <w:webHidden/>
               </w:rPr>
-              <w:instrText xml:space="preserve"> PAGEREF _Toc416608160 \h </w:instrText>
+              <w:instrText xml:space="preserve"> PAGEREF _Toc416626034 \h </w:instrText>
             </w:r>
             <w:r>
               <w:rPr>
@@ -1784,7 +1766,7 @@
                 <w:noProof/>
                 <w:webHidden/>
               </w:rPr>
-              <w:t>13</w:t>
+              <w:t>14</w:t>
             </w:r>
             <w:r>
               <w:rPr>
@@ -1810,7 +1792,7 @@
               <w:lang w:val="en-IE" w:eastAsia="en-IE"/>
             </w:rPr>
           </w:pPr>
-          <w:hyperlink w:anchor="_Toc416608161" w:history="1">
+          <w:hyperlink w:anchor="_Toc416626035" w:history="1">
             <w:r>
               <w:rPr>
                 <w:rStyle w:val="Hyperlink"/>
@@ -1833,21 +1815,7 @@
                 <w:rStyle w:val="Hyperlink"/>
                 <w:noProof/>
               </w:rPr>
-              <w:t>Researc</w:t>
-            </w:r>
-            <w:r>
-              <w:rPr>
-                <w:rStyle w:val="Hyperlink"/>
-                <w:noProof/>
-              </w:rPr>
-              <w:t>h</w:t>
-            </w:r>
-            <w:r>
-              <w:rPr>
-                <w:rStyle w:val="Hyperlink"/>
-                <w:noProof/>
-              </w:rPr>
-              <w:t xml:space="preserve"> of similar systems</w:t>
+              <w:t>Research of similar systems</w:t>
             </w:r>
             <w:r>
               <w:rPr>
@@ -1868,7 +1836,7 @@
                 <w:noProof/>
                 <w:webHidden/>
               </w:rPr>
-              <w:instrText xml:space="preserve"> PAGEREF _Toc416608161 \h </w:instrText>
+              <w:instrText xml:space="preserve"> PAGEREF _Toc416626035 \h </w:instrText>
             </w:r>
             <w:r>
               <w:rPr>
@@ -1888,7 +1856,7 @@
                 <w:noProof/>
                 <w:webHidden/>
               </w:rPr>
-              <w:t>13</w:t>
+              <w:t>14</w:t>
             </w:r>
             <w:r>
               <w:rPr>
@@ -1914,7 +1882,7 @@
               <w:lang w:val="en-IE" w:eastAsia="en-IE"/>
             </w:rPr>
           </w:pPr>
-          <w:hyperlink w:anchor="_Toc416608162" w:history="1">
+          <w:hyperlink w:anchor="_Toc416626036" w:history="1">
             <w:r>
               <w:rPr>
                 <w:rStyle w:val="Hyperlink"/>
@@ -1937,7 +1905,7 @@
                 <w:rStyle w:val="Hyperlink"/>
                 <w:noProof/>
               </w:rPr>
-              <w:t>Business Rules</w:t>
+              <w:t>Requirements</w:t>
             </w:r>
             <w:r>
               <w:rPr>
@@ -1958,7 +1926,7 @@
                 <w:noProof/>
                 <w:webHidden/>
               </w:rPr>
-              <w:instrText xml:space="preserve"> PAGEREF _Toc416608162 \h </w:instrText>
+              <w:instrText xml:space="preserve"> PAGEREF _Toc416626036 \h </w:instrText>
             </w:r>
             <w:r>
               <w:rPr>
@@ -1978,7 +1946,7 @@
                 <w:noProof/>
                 <w:webHidden/>
               </w:rPr>
-              <w:t>13</w:t>
+              <w:t>14</w:t>
             </w:r>
             <w:r>
               <w:rPr>
@@ -2004,7 +1972,7 @@
               <w:lang w:val="en-IE" w:eastAsia="en-IE"/>
             </w:rPr>
           </w:pPr>
-          <w:hyperlink w:anchor="_Toc416608163" w:history="1">
+          <w:hyperlink w:anchor="_Toc416626037" w:history="1">
             <w:r>
               <w:rPr>
                 <w:rStyle w:val="Hyperlink"/>
@@ -2027,7 +1995,7 @@
                 <w:rStyle w:val="Hyperlink"/>
                 <w:noProof/>
               </w:rPr>
-              <w:t>Use cases</w:t>
+              <w:t>Business Rules</w:t>
             </w:r>
             <w:r>
               <w:rPr>
@@ -2048,7 +2016,7 @@
                 <w:noProof/>
                 <w:webHidden/>
               </w:rPr>
-              <w:instrText xml:space="preserve"> PAGEREF _Toc416608163 \h </w:instrText>
+              <w:instrText xml:space="preserve"> PAGEREF _Toc416626037 \h </w:instrText>
             </w:r>
             <w:r>
               <w:rPr>
@@ -2068,7 +2036,7 @@
                 <w:noProof/>
                 <w:webHidden/>
               </w:rPr>
-              <w:t>13</w:t>
+              <w:t>14</w:t>
             </w:r>
             <w:r>
               <w:rPr>
@@ -2094,7 +2062,7 @@
               <w:lang w:val="en-IE" w:eastAsia="en-IE"/>
             </w:rPr>
           </w:pPr>
-          <w:hyperlink w:anchor="_Toc416608164" w:history="1">
+          <w:hyperlink w:anchor="_Toc416626038" w:history="1">
             <w:r>
               <w:rPr>
                 <w:rStyle w:val="Hyperlink"/>
@@ -2117,7 +2085,7 @@
                 <w:rStyle w:val="Hyperlink"/>
                 <w:noProof/>
               </w:rPr>
-              <w:t>Data Modelling</w:t>
+              <w:t>Use cases</w:t>
             </w:r>
             <w:r>
               <w:rPr>
@@ -2138,7 +2106,7 @@
                 <w:noProof/>
                 <w:webHidden/>
               </w:rPr>
-              <w:instrText xml:space="preserve"> PAGEREF _Toc416608164 \h </w:instrText>
+              <w:instrText xml:space="preserve"> PAGEREF _Toc416626038 \h </w:instrText>
             </w:r>
             <w:r>
               <w:rPr>
@@ -2158,7 +2126,7 @@
                 <w:noProof/>
                 <w:webHidden/>
               </w:rPr>
-              <w:t>13</w:t>
+              <w:t>15</w:t>
             </w:r>
             <w:r>
               <w:rPr>
@@ -2184,7 +2152,7 @@
               <w:lang w:val="en-IE" w:eastAsia="en-IE"/>
             </w:rPr>
           </w:pPr>
-          <w:hyperlink w:anchor="_Toc416608165" w:history="1">
+          <w:hyperlink w:anchor="_Toc416626039" w:history="1">
             <w:r>
               <w:rPr>
                 <w:rStyle w:val="Hyperlink"/>
@@ -2207,28 +2175,7 @@
                 <w:rStyle w:val="Hyperlink"/>
                 <w:noProof/>
               </w:rPr>
-              <w:t>Selecting Te</w:t>
-            </w:r>
-            <w:r>
-              <w:rPr>
-                <w:rStyle w:val="Hyperlink"/>
-                <w:noProof/>
-              </w:rPr>
-              <w:t>c</w:t>
-            </w:r>
-            <w:r>
-              <w:rPr>
-                <w:rStyle w:val="Hyperlink"/>
-                <w:noProof/>
-              </w:rPr>
-              <w:t>h</w:t>
-            </w:r>
-            <w:r>
-              <w:rPr>
-                <w:rStyle w:val="Hyperlink"/>
-                <w:noProof/>
-              </w:rPr>
-              <w:t>nologies and Tools</w:t>
+              <w:t>Data Modelling</w:t>
             </w:r>
             <w:r>
               <w:rPr>
@@ -2249,7 +2196,7 @@
                 <w:noProof/>
                 <w:webHidden/>
               </w:rPr>
-              <w:instrText xml:space="preserve"> PAGEREF _Toc416608165 \h </w:instrText>
+              <w:instrText xml:space="preserve"> PAGEREF _Toc416626039 \h </w:instrText>
             </w:r>
             <w:r>
               <w:rPr>
@@ -2269,7 +2216,7 @@
                 <w:noProof/>
                 <w:webHidden/>
               </w:rPr>
-              <w:t>13</w:t>
+              <w:t>16</w:t>
             </w:r>
             <w:r>
               <w:rPr>
@@ -2295,7 +2242,7 @@
               <w:lang w:val="en-IE" w:eastAsia="en-IE"/>
             </w:rPr>
           </w:pPr>
-          <w:hyperlink w:anchor="_Toc416608166" w:history="1">
+          <w:hyperlink w:anchor="_Toc416626040" w:history="1">
             <w:r>
               <w:rPr>
                 <w:rStyle w:val="Hyperlink"/>
@@ -2318,6 +2265,96 @@
                 <w:rStyle w:val="Hyperlink"/>
                 <w:noProof/>
               </w:rPr>
+              <w:t>Interaction Modelling</w:t>
+            </w:r>
+            <w:r>
+              <w:rPr>
+                <w:noProof/>
+                <w:webHidden/>
+              </w:rPr>
+              <w:tab/>
+            </w:r>
+            <w:r>
+              <w:rPr>
+                <w:noProof/>
+                <w:webHidden/>
+              </w:rPr>
+              <w:fldChar w:fldCharType="begin"/>
+            </w:r>
+            <w:r>
+              <w:rPr>
+                <w:noProof/>
+                <w:webHidden/>
+              </w:rPr>
+              <w:instrText xml:space="preserve"> PAGEREF _Toc416626040 \h </w:instrText>
+            </w:r>
+            <w:r>
+              <w:rPr>
+                <w:noProof/>
+                <w:webHidden/>
+              </w:rPr>
+            </w:r>
+            <w:r>
+              <w:rPr>
+                <w:noProof/>
+                <w:webHidden/>
+              </w:rPr>
+              <w:fldChar w:fldCharType="separate"/>
+            </w:r>
+            <w:r>
+              <w:rPr>
+                <w:noProof/>
+                <w:webHidden/>
+              </w:rPr>
+              <w:t>16</w:t>
+            </w:r>
+            <w:r>
+              <w:rPr>
+                <w:noProof/>
+                <w:webHidden/>
+              </w:rPr>
+              <w:fldChar w:fldCharType="end"/>
+            </w:r>
+          </w:hyperlink>
+        </w:p>
+        <w:p>
+          <w:pPr>
+            <w:pStyle w:val="TOC2"/>
+            <w:tabs>
+              <w:tab w:val="left" w:pos="880"/>
+              <w:tab w:val="right" w:leader="dot" w:pos="9180"/>
+            </w:tabs>
+            <w:rPr>
+              <w:rFonts w:eastAsiaTheme="minorEastAsia" w:cstheme="minorBidi"/>
+              <w:noProof/>
+              <w:sz w:val="22"/>
+              <w:szCs w:val="22"/>
+              <w:lang w:val="en-IE" w:eastAsia="en-IE"/>
+            </w:rPr>
+          </w:pPr>
+          <w:hyperlink w:anchor="_Toc416626041" w:history="1">
+            <w:r>
+              <w:rPr>
+                <w:rStyle w:val="Hyperlink"/>
+                <w:noProof/>
+              </w:rPr>
+              <w:t>4.7</w:t>
+            </w:r>
+            <w:r>
+              <w:rPr>
+                <w:rFonts w:eastAsiaTheme="minorEastAsia" w:cstheme="minorBidi"/>
+                <w:noProof/>
+                <w:sz w:val="22"/>
+                <w:szCs w:val="22"/>
+                <w:lang w:val="en-IE" w:eastAsia="en-IE"/>
+              </w:rPr>
+              <w:tab/>
+            </w:r>
+            <w:r>
+              <w:rPr>
+                <w:rStyle w:val="Hyperlink"/>
+                <w:noProof/>
+              </w:rPr>
               <w:t>Project Architecture</w:t>
             </w:r>
             <w:r>
@@ -2339,7 +2376,7 @@
                 <w:noProof/>
                 <w:webHidden/>
               </w:rPr>
-              <w:instrText xml:space="preserve"> PAGEREF _Toc416608166 \h </w:instrText>
+              <w:instrText xml:space="preserve"> PAGEREF _Toc416626041 \h </w:instrText>
             </w:r>
             <w:r>
               <w:rPr>
@@ -2359,7 +2396,97 @@
                 <w:noProof/>
                 <w:webHidden/>
               </w:rPr>
-              <w:t>13</w:t>
+              <w:t>17</w:t>
+            </w:r>
+            <w:r>
+              <w:rPr>
+                <w:noProof/>
+                <w:webHidden/>
+              </w:rPr>
+              <w:fldChar w:fldCharType="end"/>
+            </w:r>
+          </w:hyperlink>
+        </w:p>
+        <w:p>
+          <w:pPr>
+            <w:pStyle w:val="TOC2"/>
+            <w:tabs>
+              <w:tab w:val="left" w:pos="880"/>
+              <w:tab w:val="right" w:leader="dot" w:pos="9180"/>
+            </w:tabs>
+            <w:rPr>
+              <w:rFonts w:eastAsiaTheme="minorEastAsia" w:cstheme="minorBidi"/>
+              <w:noProof/>
+              <w:sz w:val="22"/>
+              <w:szCs w:val="22"/>
+              <w:lang w:val="en-IE" w:eastAsia="en-IE"/>
+            </w:rPr>
+          </w:pPr>
+          <w:hyperlink w:anchor="_Toc416626042" w:history="1">
+            <w:r>
+              <w:rPr>
+                <w:rStyle w:val="Hyperlink"/>
+                <w:noProof/>
+              </w:rPr>
+              <w:t>4.8</w:t>
+            </w:r>
+            <w:r>
+              <w:rPr>
+                <w:rFonts w:eastAsiaTheme="minorEastAsia" w:cstheme="minorBidi"/>
+                <w:noProof/>
+                <w:sz w:val="22"/>
+                <w:szCs w:val="22"/>
+                <w:lang w:val="en-IE" w:eastAsia="en-IE"/>
+              </w:rPr>
+              <w:tab/>
+            </w:r>
+            <w:r>
+              <w:rPr>
+                <w:rStyle w:val="Hyperlink"/>
+                <w:noProof/>
+              </w:rPr>
+              <w:t>Selecting Technologies and Tools</w:t>
+            </w:r>
+            <w:r>
+              <w:rPr>
+                <w:noProof/>
+                <w:webHidden/>
+              </w:rPr>
+              <w:tab/>
+            </w:r>
+            <w:r>
+              <w:rPr>
+                <w:noProof/>
+                <w:webHidden/>
+              </w:rPr>
+              <w:fldChar w:fldCharType="begin"/>
+            </w:r>
+            <w:r>
+              <w:rPr>
+                <w:noProof/>
+                <w:webHidden/>
+              </w:rPr>
+              <w:instrText xml:space="preserve"> PAGEREF _Toc416626042 \h </w:instrText>
+            </w:r>
+            <w:r>
+              <w:rPr>
+                <w:noProof/>
+                <w:webHidden/>
+              </w:rPr>
+            </w:r>
+            <w:r>
+              <w:rPr>
+                <w:noProof/>
+                <w:webHidden/>
+              </w:rPr>
+              <w:fldChar w:fldCharType="separate"/>
+            </w:r>
+            <w:r>
+              <w:rPr>
+                <w:noProof/>
+                <w:webHidden/>
+              </w:rPr>
+              <w:t>17</w:t>
             </w:r>
             <w:r>
               <w:rPr>
@@ -2385,7 +2512,7 @@
               <w:lang w:val="en-IE" w:eastAsia="en-IE"/>
             </w:rPr>
           </w:pPr>
-          <w:hyperlink w:anchor="_Toc416608167" w:history="1">
+          <w:hyperlink w:anchor="_Toc416626043" w:history="1">
             <w:r>
               <w:rPr>
                 <w:rStyle w:val="Hyperlink"/>
@@ -2408,7 +2535,21 @@
                 <w:rStyle w:val="Hyperlink"/>
                 <w:noProof/>
               </w:rPr>
-              <w:t>Implementation</w:t>
+              <w:t>Implem</w:t>
+            </w:r>
+            <w:r>
+              <w:rPr>
+                <w:rStyle w:val="Hyperlink"/>
+                <w:noProof/>
+              </w:rPr>
+              <w:t>e</w:t>
+            </w:r>
+            <w:r>
+              <w:rPr>
+                <w:rStyle w:val="Hyperlink"/>
+                <w:noProof/>
+              </w:rPr>
+              <w:t>ntation</w:t>
             </w:r>
             <w:r>
               <w:rPr>
@@ -2429,7 +2570,7 @@
                 <w:noProof/>
                 <w:webHidden/>
               </w:rPr>
-              <w:instrText xml:space="preserve"> PAGEREF _Toc416608167 \h </w:instrText>
+              <w:instrText xml:space="preserve"> PAGEREF _Toc416626043 \h </w:instrText>
             </w:r>
             <w:r>
               <w:rPr>
@@ -2449,7 +2590,7 @@
                 <w:noProof/>
                 <w:webHidden/>
               </w:rPr>
-              <w:t>14</w:t>
+              <w:t>20</w:t>
             </w:r>
             <w:r>
               <w:rPr>
@@ -2475,7 +2616,7 @@
               <w:lang w:val="en-IE" w:eastAsia="en-IE"/>
             </w:rPr>
           </w:pPr>
-          <w:hyperlink w:anchor="_Toc416608168" w:history="1">
+          <w:hyperlink w:anchor="_Toc416626044" w:history="1">
             <w:r>
               <w:rPr>
                 <w:rStyle w:val="Hyperlink"/>
@@ -2519,7 +2660,7 @@
                 <w:noProof/>
                 <w:webHidden/>
               </w:rPr>
-              <w:instrText xml:space="preserve"> PAGEREF _Toc416608168 \h </w:instrText>
+              <w:instrText xml:space="preserve"> PAGEREF _Toc416626044 \h </w:instrText>
             </w:r>
             <w:r>
               <w:rPr>
@@ -2539,7 +2680,7 @@
                 <w:noProof/>
                 <w:webHidden/>
               </w:rPr>
-              <w:t>14</w:t>
+              <w:t>20</w:t>
             </w:r>
             <w:r>
               <w:rPr>
@@ -2565,7 +2706,7 @@
               <w:lang w:val="en-IE" w:eastAsia="en-IE"/>
             </w:rPr>
           </w:pPr>
-          <w:hyperlink w:anchor="_Toc416608169" w:history="1">
+          <w:hyperlink w:anchor="_Toc416626045" w:history="1">
             <w:r>
               <w:rPr>
                 <w:rStyle w:val="Hyperlink"/>
@@ -2609,7 +2750,7 @@
                 <w:noProof/>
                 <w:webHidden/>
               </w:rPr>
-              <w:instrText xml:space="preserve"> PAGEREF _Toc416608169 \h </w:instrText>
+              <w:instrText xml:space="preserve"> PAGEREF _Toc416626045 \h </w:instrText>
             </w:r>
             <w:r>
               <w:rPr>
@@ -2629,7 +2770,7 @@
                 <w:noProof/>
                 <w:webHidden/>
               </w:rPr>
-              <w:t>14</w:t>
+              <w:t>20</w:t>
             </w:r>
             <w:r>
               <w:rPr>
@@ -2655,7 +2796,7 @@
               <w:lang w:val="en-IE" w:eastAsia="en-IE"/>
             </w:rPr>
           </w:pPr>
-          <w:hyperlink w:anchor="_Toc416608170" w:history="1">
+          <w:hyperlink w:anchor="_Toc416626046" w:history="1">
             <w:r>
               <w:rPr>
                 <w:rStyle w:val="Hyperlink"/>
@@ -2699,7 +2840,7 @@
                 <w:noProof/>
                 <w:webHidden/>
               </w:rPr>
-              <w:instrText xml:space="preserve"> PAGEREF _Toc416608170 \h </w:instrText>
+              <w:instrText xml:space="preserve"> PAGEREF _Toc416626046 \h </w:instrText>
             </w:r>
             <w:r>
               <w:rPr>
@@ -2719,7 +2860,7 @@
                 <w:noProof/>
                 <w:webHidden/>
               </w:rPr>
-              <w:t>14</w:t>
+              <w:t>20</w:t>
             </w:r>
             <w:r>
               <w:rPr>
@@ -2745,7 +2886,7 @@
               <w:lang w:val="en-IE" w:eastAsia="en-IE"/>
             </w:rPr>
           </w:pPr>
-          <w:hyperlink w:anchor="_Toc416608171" w:history="1">
+          <w:hyperlink w:anchor="_Toc416626047" w:history="1">
             <w:r>
               <w:rPr>
                 <w:rStyle w:val="Hyperlink"/>
@@ -2789,7 +2930,7 @@
                 <w:noProof/>
                 <w:webHidden/>
               </w:rPr>
-              <w:instrText xml:space="preserve"> PAGEREF _Toc416608171 \h </w:instrText>
+              <w:instrText xml:space="preserve"> PAGEREF _Toc416626047 \h </w:instrText>
             </w:r>
             <w:r>
               <w:rPr>
@@ -2809,7 +2950,7 @@
                 <w:noProof/>
                 <w:webHidden/>
               </w:rPr>
-              <w:t>14</w:t>
+              <w:t>20</w:t>
             </w:r>
             <w:r>
               <w:rPr>
@@ -2835,7 +2976,7 @@
               <w:lang w:val="en-IE" w:eastAsia="en-IE"/>
             </w:rPr>
           </w:pPr>
-          <w:hyperlink w:anchor="_Toc416608172" w:history="1">
+          <w:hyperlink w:anchor="_Toc416626048" w:history="1">
             <w:r>
               <w:rPr>
                 <w:rStyle w:val="Hyperlink"/>
@@ -2879,7 +3020,7 @@
                 <w:noProof/>
                 <w:webHidden/>
               </w:rPr>
-              <w:instrText xml:space="preserve"> PAGEREF _Toc416608172 \h </w:instrText>
+              <w:instrText xml:space="preserve"> PAGEREF _Toc416626048 \h </w:instrText>
             </w:r>
             <w:r>
               <w:rPr>
@@ -2899,7 +3040,7 @@
                 <w:noProof/>
                 <w:webHidden/>
               </w:rPr>
-              <w:t>14</w:t>
+              <w:t>20</w:t>
             </w:r>
             <w:r>
               <w:rPr>
@@ -2925,7 +3066,7 @@
               <w:lang w:val="en-IE" w:eastAsia="en-IE"/>
             </w:rPr>
           </w:pPr>
-          <w:hyperlink w:anchor="_Toc416608173" w:history="1">
+          <w:hyperlink w:anchor="_Toc416626049" w:history="1">
             <w:r>
               <w:rPr>
                 <w:rStyle w:val="Hyperlink"/>
@@ -2969,7 +3110,7 @@
                 <w:noProof/>
                 <w:webHidden/>
               </w:rPr>
-              <w:instrText xml:space="preserve"> PAGEREF _Toc416608173 \h </w:instrText>
+              <w:instrText xml:space="preserve"> PAGEREF _Toc416626049 \h </w:instrText>
             </w:r>
             <w:r>
               <w:rPr>
@@ -2989,7 +3130,7 @@
                 <w:noProof/>
                 <w:webHidden/>
               </w:rPr>
-              <w:t>15</w:t>
+              <w:t>21</w:t>
             </w:r>
             <w:r>
               <w:rPr>
@@ -3015,7 +3156,7 @@
               <w:lang w:val="en-IE" w:eastAsia="en-IE"/>
             </w:rPr>
           </w:pPr>
-          <w:hyperlink w:anchor="_Toc416608174" w:history="1">
+          <w:hyperlink w:anchor="_Toc416626050" w:history="1">
             <w:r>
               <w:rPr>
                 <w:rStyle w:val="Hyperlink"/>
@@ -3059,7 +3200,7 @@
                 <w:noProof/>
                 <w:webHidden/>
               </w:rPr>
-              <w:instrText xml:space="preserve"> PAGEREF _Toc416608174 \h </w:instrText>
+              <w:instrText xml:space="preserve"> PAGEREF _Toc416626050 \h </w:instrText>
             </w:r>
             <w:r>
               <w:rPr>
@@ -3079,7 +3220,7 @@
                 <w:noProof/>
                 <w:webHidden/>
               </w:rPr>
-              <w:t>15</w:t>
+              <w:t>21</w:t>
             </w:r>
             <w:r>
               <w:rPr>
@@ -3105,7 +3246,7 @@
               <w:lang w:val="en-IE" w:eastAsia="en-IE"/>
             </w:rPr>
           </w:pPr>
-          <w:hyperlink w:anchor="_Toc416608175" w:history="1">
+          <w:hyperlink w:anchor="_Toc416626051" w:history="1">
             <w:r>
               <w:rPr>
                 <w:rStyle w:val="Hyperlink"/>
@@ -3149,7 +3290,7 @@
                 <w:noProof/>
                 <w:webHidden/>
               </w:rPr>
-              <w:instrText xml:space="preserve"> PAGEREF _Toc416608175 \h </w:instrText>
+              <w:instrText xml:space="preserve"> PAGEREF _Toc416626051 \h </w:instrText>
             </w:r>
             <w:r>
               <w:rPr>
@@ -3169,7 +3310,7 @@
                 <w:noProof/>
                 <w:webHidden/>
               </w:rPr>
-              <w:t>15</w:t>
+              <w:t>21</w:t>
             </w:r>
             <w:r>
               <w:rPr>
@@ -3195,7 +3336,7 @@
               <w:lang w:val="en-IE" w:eastAsia="en-IE"/>
             </w:rPr>
           </w:pPr>
-          <w:hyperlink w:anchor="_Toc416608176" w:history="1">
+          <w:hyperlink w:anchor="_Toc416626052" w:history="1">
             <w:r>
               <w:rPr>
                 <w:rStyle w:val="Hyperlink"/>
@@ -3239,7 +3380,7 @@
                 <w:noProof/>
                 <w:webHidden/>
               </w:rPr>
-              <w:instrText xml:space="preserve"> PAGEREF _Toc416608176 \h </w:instrText>
+              <w:instrText xml:space="preserve"> PAGEREF _Toc416626052 \h </w:instrText>
             </w:r>
             <w:r>
               <w:rPr>
@@ -3259,7 +3400,7 @@
                 <w:noProof/>
                 <w:webHidden/>
               </w:rPr>
-              <w:t>15</w:t>
+              <w:t>21</w:t>
             </w:r>
             <w:r>
               <w:rPr>
@@ -3285,7 +3426,7 @@
               <w:lang w:val="en-IE" w:eastAsia="en-IE"/>
             </w:rPr>
           </w:pPr>
-          <w:hyperlink w:anchor="_Toc416608177" w:history="1">
+          <w:hyperlink w:anchor="_Toc416626053" w:history="1">
             <w:r>
               <w:rPr>
                 <w:rStyle w:val="Hyperlink"/>
@@ -3329,7 +3470,7 @@
                 <w:noProof/>
                 <w:webHidden/>
               </w:rPr>
-              <w:instrText xml:space="preserve"> PAGEREF _Toc416608177 \h </w:instrText>
+              <w:instrText xml:space="preserve"> PAGEREF _Toc416626053 \h </w:instrText>
             </w:r>
             <w:r>
               <w:rPr>
@@ -3349,7 +3490,7 @@
                 <w:noProof/>
                 <w:webHidden/>
               </w:rPr>
-              <w:t>16</w:t>
+              <w:t>22</w:t>
             </w:r>
             <w:r>
               <w:rPr>
@@ -3375,7 +3516,7 @@
               <w:lang w:val="en-IE" w:eastAsia="en-IE"/>
             </w:rPr>
           </w:pPr>
-          <w:hyperlink w:anchor="_Toc416608178" w:history="1">
+          <w:hyperlink w:anchor="_Toc416626054" w:history="1">
             <w:r>
               <w:rPr>
                 <w:rStyle w:val="Hyperlink"/>
@@ -3419,7 +3560,7 @@
                 <w:noProof/>
                 <w:webHidden/>
               </w:rPr>
-              <w:instrText xml:space="preserve"> PAGEREF _Toc416608178 \h </w:instrText>
+              <w:instrText xml:space="preserve"> PAGEREF _Toc416626054 \h </w:instrText>
             </w:r>
             <w:r>
               <w:rPr>
@@ -3439,7 +3580,7 @@
                 <w:noProof/>
                 <w:webHidden/>
               </w:rPr>
-              <w:t>16</w:t>
+              <w:t>22</w:t>
             </w:r>
             <w:r>
               <w:rPr>
@@ -3465,7 +3606,7 @@
               <w:lang w:val="en-IE" w:eastAsia="en-IE"/>
             </w:rPr>
           </w:pPr>
-          <w:hyperlink w:anchor="_Toc416608179" w:history="1">
+          <w:hyperlink w:anchor="_Toc416626055" w:history="1">
             <w:r>
               <w:rPr>
                 <w:rStyle w:val="Hyperlink"/>
@@ -3509,7 +3650,7 @@
                 <w:noProof/>
                 <w:webHidden/>
               </w:rPr>
-              <w:instrText xml:space="preserve"> PAGEREF _Toc416608179 \h </w:instrText>
+              <w:instrText xml:space="preserve"> PAGEREF _Toc416626055 \h </w:instrText>
             </w:r>
             <w:r>
               <w:rPr>
@@ -3529,7 +3670,7 @@
                 <w:noProof/>
                 <w:webHidden/>
               </w:rPr>
-              <w:t>16</w:t>
+              <w:t>22</w:t>
             </w:r>
             <w:r>
               <w:rPr>
@@ -3555,7 +3696,7 @@
               <w:lang w:val="en-IE" w:eastAsia="en-IE"/>
             </w:rPr>
           </w:pPr>
-          <w:hyperlink w:anchor="_Toc416608180" w:history="1">
+          <w:hyperlink w:anchor="_Toc416626056" w:history="1">
             <w:r>
               <w:rPr>
                 <w:rStyle w:val="Hyperlink"/>
@@ -3599,7 +3740,7 @@
                 <w:noProof/>
                 <w:webHidden/>
               </w:rPr>
-              <w:instrText xml:space="preserve"> PAGEREF _Toc416608180 \h </w:instrText>
+              <w:instrText xml:space="preserve"> PAGEREF _Toc416626056 \h </w:instrText>
             </w:r>
             <w:r>
               <w:rPr>
@@ -3619,7 +3760,7 @@
                 <w:noProof/>
                 <w:webHidden/>
               </w:rPr>
-              <w:t>16</w:t>
+              <w:t>22</w:t>
             </w:r>
             <w:r>
               <w:rPr>
@@ -3644,7 +3785,7 @@
               <w:lang w:val="en-IE" w:eastAsia="en-IE"/>
             </w:rPr>
           </w:pPr>
-          <w:hyperlink w:anchor="_Toc416608181" w:history="1">
+          <w:hyperlink w:anchor="_Toc416626057" w:history="1">
             <w:r>
               <w:rPr>
                 <w:rStyle w:val="Hyperlink"/>
@@ -3671,7 +3812,7 @@
                 <w:noProof/>
                 <w:webHidden/>
               </w:rPr>
-              <w:instrText xml:space="preserve"> PAGEREF _Toc416608181 \h </w:instrText>
+              <w:instrText xml:space="preserve"> PAGEREF _Toc416626057 \h </w:instrText>
             </w:r>
             <w:r>
               <w:rPr>
@@ -3691,7 +3832,7 @@
                 <w:noProof/>
                 <w:webHidden/>
               </w:rPr>
-              <w:t>16</w:t>
+              <w:t>22</w:t>
             </w:r>
             <w:r>
               <w:rPr>
@@ -3716,7 +3857,7 @@
               <w:lang w:val="en-IE" w:eastAsia="en-IE"/>
             </w:rPr>
           </w:pPr>
-          <w:hyperlink w:anchor="_Toc416608182" w:history="1">
+          <w:hyperlink w:anchor="_Toc416626058" w:history="1">
             <w:r>
               <w:rPr>
                 <w:rStyle w:val="Hyperlink"/>
@@ -3743,7 +3884,7 @@
                 <w:noProof/>
                 <w:webHidden/>
               </w:rPr>
-              <w:instrText xml:space="preserve"> PAGEREF _Toc416608182 \h </w:instrText>
+              <w:instrText xml:space="preserve"> PAGEREF _Toc416626058 \h </w:instrText>
             </w:r>
             <w:r>
               <w:rPr>
@@ -3763,7 +3904,7 @@
                 <w:noProof/>
                 <w:webHidden/>
               </w:rPr>
-              <w:t>17</w:t>
+              <w:t>23</w:t>
             </w:r>
             <w:r>
               <w:rPr>
@@ -3814,7 +3955,7 @@
       <w:pPr>
         <w:pStyle w:val="Heading1"/>
       </w:pPr>
-      <w:bookmarkStart w:id="0" w:name="_Toc416608145"/>
+      <w:bookmarkStart w:id="0" w:name="_Toc416626019"/>
       <w:r>
         <w:lastRenderedPageBreak/>
         <w:t>1</w:t>
@@ -3856,7 +3997,7 @@
         </w:rPr>
       </w:pPr>
       <w:bookmarkStart w:id="1" w:name="_Toc414626379"/>
-      <w:bookmarkStart w:id="2" w:name="_Toc416608146"/>
+      <w:bookmarkStart w:id="2" w:name="_Toc416626020"/>
       <w:r>
         <w:rPr>
           <w:rStyle w:val="Heading2Char"/>
@@ -3913,16 +4054,7 @@
           <w:sz w:val="22"/>
           <w:szCs w:val="22"/>
         </w:rPr>
-        <w:t>Increase awareness of the work done by The Geo-Environmental Engineering (GENE) research group, based at NUI Galway</w:t>
-      </w:r>
-      <w:r>
-        <w:rPr>
-          <w:rFonts w:ascii="Calibri" w:hAnsi="Calibri"/>
-          <w:color w:val="000000"/>
-          <w:sz w:val="22"/>
-          <w:szCs w:val="22"/>
-        </w:rPr>
-        <w:t>.</w:t>
+        <w:t>Increase awareness of the work done by The Geo-Environmental Engineering (GENE) research group, based at NUI Galway.</w:t>
       </w:r>
     </w:p>
     <w:p>
@@ -4025,7 +4157,7 @@
           <w:rStyle w:val="Heading2Char"/>
         </w:rPr>
       </w:pPr>
-      <w:bookmarkStart w:id="3" w:name="_Toc416608147"/>
+      <w:bookmarkStart w:id="3" w:name="_Toc416626021"/>
       <w:r>
         <w:rPr>
           <w:rStyle w:val="Heading2Char"/>
@@ -4770,7 +4902,7 @@
           <w:rStyle w:val="Heading2Char"/>
         </w:rPr>
       </w:pPr>
-      <w:bookmarkStart w:id="4" w:name="_Toc416608148"/>
+      <w:bookmarkStart w:id="4" w:name="_Toc416626022"/>
       <w:r>
         <w:rPr>
           <w:rStyle w:val="Heading2Char"/>
@@ -4900,7 +5032,7 @@
           <w:rStyle w:val="Heading2Char"/>
         </w:rPr>
       </w:pPr>
-      <w:bookmarkStart w:id="5" w:name="_Toc416608149"/>
+      <w:bookmarkStart w:id="5" w:name="_Toc416626023"/>
       <w:r>
         <w:rPr>
           <w:rStyle w:val="Heading2Char"/>
@@ -4982,7 +5114,7 @@
         <w:lastRenderedPageBreak/>
         <w:t xml:space="preserve"> </w:t>
       </w:r>
-      <w:bookmarkStart w:id="6" w:name="_Toc416608150"/>
+      <w:bookmarkStart w:id="6" w:name="_Toc416626024"/>
       <w:r>
         <w:rPr>
           <w:rStyle w:val="Heading1Char"/>
@@ -5008,7 +5140,7 @@
           <w:rStyle w:val="Heading2Char"/>
         </w:rPr>
       </w:pPr>
-      <w:bookmarkStart w:id="7" w:name="_Toc416608151"/>
+      <w:bookmarkStart w:id="7" w:name="_Toc416626025"/>
       <w:r>
         <w:rPr>
           <w:rStyle w:val="Heading2Char"/>
@@ -5203,7 +5335,7 @@
           <w:rStyle w:val="Heading2Char"/>
         </w:rPr>
       </w:pPr>
-      <w:bookmarkStart w:id="8" w:name="_Toc416608152"/>
+      <w:bookmarkStart w:id="8" w:name="_Toc416626026"/>
       <w:r>
         <w:rPr>
           <w:rStyle w:val="Heading2Char"/>
@@ -5460,7 +5592,7 @@
           <w:rStyle w:val="Heading2Char"/>
         </w:rPr>
       </w:pPr>
-      <w:bookmarkStart w:id="9" w:name="_Toc416608153"/>
+      <w:bookmarkStart w:id="9" w:name="_Toc416626027"/>
       <w:r>
         <w:rPr>
           <w:rStyle w:val="Heading2Char"/>
@@ -6239,7 +6371,7 @@
           <w:rStyle w:val="Heading2Char"/>
         </w:rPr>
       </w:pPr>
-      <w:bookmarkStart w:id="10" w:name="_Toc416608154"/>
+      <w:bookmarkStart w:id="10" w:name="_Toc416626028"/>
       <w:r>
         <w:rPr>
           <w:rStyle w:val="Heading2Char"/>
@@ -7009,7 +7141,7 @@
           <w:rStyle w:val="Heading2Char"/>
         </w:rPr>
       </w:pPr>
-      <w:bookmarkStart w:id="11" w:name="_Toc416608155"/>
+      <w:bookmarkStart w:id="11" w:name="_Toc416626029"/>
       <w:r>
         <w:rPr>
           <w:rStyle w:val="Heading2Char"/>
@@ -8949,7 +9081,7 @@
           <w:rStyle w:val="Heading2Char"/>
         </w:rPr>
       </w:pPr>
-      <w:bookmarkStart w:id="12" w:name="_Toc416608156"/>
+      <w:bookmarkStart w:id="12" w:name="_Toc416626030"/>
       <w:r>
         <w:rPr>
           <w:rStyle w:val="Heading2Char"/>
@@ -9213,7 +9345,7 @@
         <w:lastRenderedPageBreak/>
         <w:t xml:space="preserve"> </w:t>
       </w:r>
-      <w:bookmarkStart w:id="13" w:name="_Toc416608157"/>
+      <w:bookmarkStart w:id="13" w:name="_Toc416626031"/>
       <w:r>
         <w:rPr>
           <w:rStyle w:val="Heading1Char"/>
@@ -9243,7 +9375,7 @@
           <w:rStyle w:val="Heading2Char"/>
         </w:rPr>
       </w:pPr>
-      <w:bookmarkStart w:id="14" w:name="_Toc416608158"/>
+      <w:bookmarkStart w:id="14" w:name="_Toc416626032"/>
       <w:r>
         <w:rPr>
           <w:rStyle w:val="Heading2Char"/>
@@ -9441,7 +9573,7 @@
           <w:rStyle w:val="Heading2Char"/>
         </w:rPr>
       </w:pPr>
-      <w:bookmarkStart w:id="15" w:name="_Toc416608159"/>
+      <w:bookmarkStart w:id="15" w:name="_Toc416626033"/>
       <w:r>
         <w:rPr>
           <w:rStyle w:val="Heading2Char"/>
@@ -9508,7 +9640,7 @@
           <w:numId w:val="13"/>
         </w:numPr>
       </w:pPr>
-      <w:bookmarkStart w:id="16" w:name="_Toc416608160"/>
+      <w:bookmarkStart w:id="16" w:name="_Toc416626034"/>
       <w:r>
         <w:rPr>
           <w:rStyle w:val="Heading1Char"/>
@@ -9539,7 +9671,7 @@
           <w:rStyle w:val="Heading2Char"/>
         </w:rPr>
       </w:pPr>
-      <w:bookmarkStart w:id="17" w:name="_Toc416608161"/>
+      <w:bookmarkStart w:id="17" w:name="_Toc416626035"/>
       <w:r>
         <w:rPr>
           <w:rStyle w:val="Heading2Char"/>
@@ -9603,12 +9735,14 @@
           <w:rStyle w:val="Heading2Char"/>
         </w:rPr>
       </w:pPr>
+      <w:bookmarkStart w:id="18" w:name="_Toc416626036"/>
       <w:r>
         <w:rPr>
           <w:rStyle w:val="Heading2Char"/>
         </w:rPr>
         <w:t>Requirements</w:t>
       </w:r>
+      <w:bookmarkEnd w:id="18"/>
     </w:p>
     <w:p>
       <w:pPr>
@@ -10391,12 +10525,14 @@
           <w:rStyle w:val="Heading2Char"/>
         </w:rPr>
       </w:pPr>
+      <w:bookmarkStart w:id="19" w:name="_Toc416626037"/>
       <w:r>
         <w:rPr>
           <w:rStyle w:val="Heading2Char"/>
         </w:rPr>
         <w:t>Business Rules</w:t>
       </w:r>
+      <w:bookmarkEnd w:id="19"/>
     </w:p>
     <w:p>
       <w:pPr>
@@ -10465,7 +10601,7 @@
           <w:rStyle w:val="Heading2Char"/>
         </w:rPr>
       </w:pPr>
-      <w:bookmarkStart w:id="18" w:name="_Toc416608163"/>
+      <w:bookmarkStart w:id="20" w:name="_Toc416626038"/>
       <w:r>
         <w:rPr>
           <w:rStyle w:val="Heading2Char"/>
@@ -10473,7 +10609,7 @@
         <w:lastRenderedPageBreak/>
         <w:t>Use cases</w:t>
       </w:r>
-      <w:bookmarkEnd w:id="18"/>
+      <w:bookmarkEnd w:id="20"/>
       <w:r>
         <w:rPr>
           <w:rStyle w:val="Heading2Char"/>
@@ -10722,7 +10858,7 @@
           <w:rStyle w:val="Heading2Char"/>
         </w:rPr>
       </w:pPr>
-      <w:bookmarkStart w:id="19" w:name="_Toc416608164"/>
+      <w:bookmarkStart w:id="21" w:name="_Toc416626039"/>
       <w:r>
         <w:rPr>
           <w:rStyle w:val="Heading2Char"/>
@@ -10730,7 +10866,7 @@
         <w:lastRenderedPageBreak/>
         <w:t>Data Modelling</w:t>
       </w:r>
-      <w:bookmarkEnd w:id="19"/>
+      <w:bookmarkEnd w:id="21"/>
       <w:r>
         <w:rPr>
           <w:rStyle w:val="Heading2Char"/>
@@ -10864,12 +11000,14 @@
           <w:rStyle w:val="Heading2Char"/>
         </w:rPr>
       </w:pPr>
+      <w:bookmarkStart w:id="22" w:name="_Toc416626040"/>
       <w:r>
         <w:rPr>
           <w:rStyle w:val="Heading2Char"/>
         </w:rPr>
         <w:t>Interaction Modelling</w:t>
       </w:r>
+      <w:bookmarkEnd w:id="22"/>
     </w:p>
     <w:p>
       <w:pPr>
@@ -10990,14 +11128,14 @@
           <w:rStyle w:val="Heading2Char"/>
         </w:rPr>
       </w:pPr>
-      <w:bookmarkStart w:id="20" w:name="_Toc416608166"/>
+      <w:bookmarkStart w:id="23" w:name="_Toc416626041"/>
       <w:r>
         <w:rPr>
           <w:rStyle w:val="Heading2Char"/>
         </w:rPr>
         <w:t>Project Architecture</w:t>
       </w:r>
-      <w:bookmarkEnd w:id="20"/>
+      <w:bookmarkEnd w:id="23"/>
       <w:r>
         <w:rPr>
           <w:rStyle w:val="Heading2Char"/>
@@ -11071,12 +11209,14 @@
           <w:rStyle w:val="Heading2Char"/>
         </w:rPr>
       </w:pPr>
+      <w:bookmarkStart w:id="24" w:name="_Toc416626042"/>
       <w:r>
         <w:rPr>
           <w:rStyle w:val="Heading2Char"/>
         </w:rPr>
         <w:t>Selecting Technologies and Tools</w:t>
       </w:r>
+      <w:bookmarkEnd w:id="24"/>
     </w:p>
     <w:p>
       <w:pPr>
@@ -11122,8 +11262,6 @@
         </w:rPr>
         <w:t>Twitter bootstrap</w:t>
       </w:r>
-      <w:bookmarkStart w:id="21" w:name="_GoBack"/>
-      <w:bookmarkEnd w:id="21"/>
     </w:p>
     <w:p>
       <w:pPr>
@@ -11329,7 +11467,7 @@
           <w:numId w:val="13"/>
         </w:numPr>
       </w:pPr>
-      <w:bookmarkStart w:id="22" w:name="_Toc416608167"/>
+      <w:bookmarkStart w:id="25" w:name="_Toc416626043"/>
       <w:r>
         <w:rPr>
           <w:rStyle w:val="Heading1Char"/>
@@ -11338,7 +11476,7 @@
         </w:rPr>
         <w:t>Implementation</w:t>
       </w:r>
-      <w:bookmarkEnd w:id="22"/>
+      <w:bookmarkEnd w:id="25"/>
       <w:r>
         <w:t xml:space="preserve"> </w:t>
       </w:r>
@@ -11359,14 +11497,14 @@
           <w:rStyle w:val="Heading2Char"/>
         </w:rPr>
       </w:pPr>
-      <w:bookmarkStart w:id="23" w:name="_Toc416608168"/>
+      <w:bookmarkStart w:id="26" w:name="_Toc416626044"/>
       <w:r>
         <w:rPr>
           <w:rStyle w:val="Heading2Char"/>
         </w:rPr>
         <w:t>Database Structure</w:t>
       </w:r>
-      <w:bookmarkEnd w:id="23"/>
+      <w:bookmarkEnd w:id="26"/>
       <w:r>
         <w:rPr>
           <w:rStyle w:val="Heading2Char"/>
@@ -11429,14 +11567,154 @@
           <w:rStyle w:val="Heading2Char"/>
         </w:rPr>
       </w:pPr>
-      <w:bookmarkStart w:id="24" w:name="_Toc416608169"/>
+      <w:bookmarkStart w:id="27" w:name="_Toc416626045"/>
       <w:r>
         <w:rPr>
           <w:rStyle w:val="Heading2Char"/>
         </w:rPr>
         <w:t>Code Structure</w:t>
       </w:r>
-      <w:bookmarkEnd w:id="24"/>
+      <w:bookmarkEnd w:id="27"/>
+    </w:p>
+    <w:p>
+      <w:pPr>
+        <w:pStyle w:val="Heading3"/>
+      </w:pPr>
+    </w:p>
+    <w:p>
+      <w:pPr>
+        <w:pStyle w:val="Heading3"/>
+      </w:pPr>
+      <w:r>
+        <w:t>Object oriented PHP</w:t>
+      </w:r>
+      <w:r>
+        <w:br/>
+      </w:r>
+    </w:p>
+    <w:p>
+      <w:pPr>
+        <w:pStyle w:val="Heading5"/>
+      </w:pPr>
+      <w:r>
+        <w:rPr>
+          <w:rStyle w:val="Heading5Char"/>
+        </w:rPr>
+        <w:t>Classes</w:t>
+      </w:r>
+      <w:r>
+        <w:t xml:space="preserve"> </w:t>
+      </w:r>
+      <w:r>
+        <w:t xml:space="preserve">folder holds </w:t>
+      </w:r>
+    </w:p>
+    <w:p>
+      <w:pPr>
+        <w:rPr>
+          <w:rFonts w:eastAsiaTheme="majorEastAsia"/>
+        </w:rPr>
+      </w:pPr>
+      <w:proofErr w:type="spellStart"/>
+      <w:r>
+        <w:rPr>
+          <w:rFonts w:eastAsiaTheme="majorEastAsia"/>
+          <w:b/>
+        </w:rPr>
+        <w:t>Cookie.php</w:t>
+      </w:r>
+      <w:proofErr w:type="spellEnd"/>
+      <w:r>
+        <w:rPr>
+          <w:rFonts w:eastAsiaTheme="majorEastAsia"/>
+        </w:rPr>
+        <w:t xml:space="preserve"> uses static functions for getters / setters</w:t>
+      </w:r>
+      <w:r>
+        <w:rPr>
+          <w:rFonts w:eastAsiaTheme="majorEastAsia"/>
+        </w:rPr>
+        <w:br/>
+      </w:r>
+      <w:proofErr w:type="spellStart"/>
+      <w:r>
+        <w:rPr>
+          <w:rFonts w:eastAsiaTheme="majorEastAsia"/>
+          <w:b/>
+        </w:rPr>
+        <w:t>DB.php</w:t>
+      </w:r>
+      <w:proofErr w:type="spellEnd"/>
+      <w:r>
+        <w:rPr>
+          <w:rFonts w:eastAsiaTheme="majorEastAsia"/>
+        </w:rPr>
+        <w:t xml:space="preserve">  is a wrapper class for PDO access to database</w:t>
+      </w:r>
+      <w:bookmarkStart w:id="28" w:name="_GoBack"/>
+      <w:bookmarkEnd w:id="28"/>
+      <w:r>
+        <w:rPr>
+          <w:rFonts w:eastAsiaTheme="majorEastAsia"/>
+        </w:rPr>
+        <w:t>. It is responsible</w:t>
+      </w:r>
+      <w:r>
+        <w:rPr>
+          <w:rFonts w:eastAsiaTheme="majorEastAsia"/>
+        </w:rPr>
+        <w:br/>
+      </w:r>
+    </w:p>
+    <w:p>
+      <w:pPr>
+        <w:pStyle w:val="Heading5"/>
+      </w:pPr>
+      <w:r>
+        <w:br/>
+      </w:r>
+      <w:r>
+        <w:rPr>
+          <w:rStyle w:val="Heading5Char"/>
+        </w:rPr>
+        <w:t>core</w:t>
+      </w:r>
+      <w:r>
+        <w:t xml:space="preserve"> Folder : </w:t>
+      </w:r>
+      <w:proofErr w:type="spellStart"/>
+      <w:r>
+        <w:t>autoload</w:t>
+      </w:r>
+      <w:proofErr w:type="spellEnd"/>
+      <w:r>
+        <w:t xml:space="preserve"> classes</w:t>
+      </w:r>
+      <w:r>
+        <w:t xml:space="preserve"> </w:t>
+      </w:r>
+    </w:p>
+    <w:p>
+      <w:pPr>
+        <w:rPr>
+          <w:rFonts w:eastAsiaTheme="majorEastAsia"/>
+        </w:rPr>
+      </w:pPr>
+      <w:proofErr w:type="spellStart"/>
+      <w:r>
+        <w:rPr>
+          <w:rFonts w:eastAsiaTheme="majorEastAsia"/>
+        </w:rPr>
+        <w:t>Dfjskjflksdfsdfjklsfd</w:t>
+      </w:r>
+      <w:proofErr w:type="spellEnd"/>
+    </w:p>
+    <w:p>
+      <w:pPr>
+        <w:rPr>
+          <w:rFonts w:eastAsiaTheme="majorEastAsia"/>
+        </w:rPr>
+      </w:pPr>
     </w:p>
     <w:p>
       <w:pPr>
@@ -11446,14 +11724,395 @@
           <w:rFonts w:eastAsiaTheme="majorEastAsia"/>
         </w:rPr>
       </w:pPr>
+    </w:p>
+    <w:p>
+      <w:pPr>
+        <w:pStyle w:val="Heading5"/>
+      </w:pPr>
+      <w:r>
+        <w:t xml:space="preserve">functions Folder : </w:t>
+      </w:r>
       <w:proofErr w:type="spellStart"/>
       <w:r>
-        <w:rPr>
-          <w:rFonts w:eastAsiaTheme="majorEastAsia"/>
-        </w:rPr>
-        <w:t>Todo</w:t>
+        <w:t>sanatize</w:t>
       </w:r>
       <w:proofErr w:type="spellEnd"/>
+      <w:r>
+        <w:t xml:space="preserve"> functions</w:t>
+      </w:r>
+      <w:r>
+        <w:t xml:space="preserve"> </w:t>
+      </w:r>
+    </w:p>
+    <w:p>
+      <w:pPr>
+        <w:rPr>
+          <w:rFonts w:eastAsiaTheme="majorEastAsia"/>
+        </w:rPr>
+      </w:pPr>
+      <w:proofErr w:type="spellStart"/>
+      <w:r>
+        <w:rPr>
+          <w:rFonts w:eastAsiaTheme="majorEastAsia"/>
+        </w:rPr>
+        <w:t>Dfjskjflksdfsdfjklsfd</w:t>
+      </w:r>
+      <w:proofErr w:type="spellEnd"/>
+    </w:p>
+    <w:p>
+      <w:pPr>
+        <w:pStyle w:val="Heading5"/>
+      </w:pPr>
+    </w:p>
+    <w:p>
+      <w:pPr>
+        <w:pStyle w:val="ListParagraph"/>
+        <w:ind w:left="0"/>
+        <w:rPr>
+          <w:rFonts w:eastAsiaTheme="majorEastAsia"/>
+        </w:rPr>
+      </w:pPr>
+    </w:p>
+    <w:p>
+      <w:pPr>
+        <w:pStyle w:val="Heading5"/>
+      </w:pPr>
+      <w:r>
+        <w:t>includes Folder: Error Handling 404</w:t>
+      </w:r>
+      <w:r>
+        <w:t xml:space="preserve"> </w:t>
+      </w:r>
+    </w:p>
+    <w:p>
+      <w:pPr>
+        <w:rPr>
+          <w:rFonts w:eastAsiaTheme="majorEastAsia"/>
+        </w:rPr>
+      </w:pPr>
+      <w:proofErr w:type="spellStart"/>
+      <w:r>
+        <w:rPr>
+          <w:rFonts w:eastAsiaTheme="majorEastAsia"/>
+        </w:rPr>
+        <w:t>Dfjskjflksdfsdfjklsfd</w:t>
+      </w:r>
+      <w:proofErr w:type="spellEnd"/>
+    </w:p>
+    <w:p>
+      <w:pPr>
+        <w:pStyle w:val="Heading5"/>
+      </w:pPr>
+    </w:p>
+    <w:p>
+      <w:pPr>
+        <w:pStyle w:val="ListParagraph"/>
+        <w:ind w:left="0"/>
+        <w:rPr>
+          <w:rFonts w:eastAsiaTheme="majorEastAsia"/>
+        </w:rPr>
+      </w:pPr>
+    </w:p>
+    <w:p>
+      <w:pPr>
+        <w:pStyle w:val="ListParagraph"/>
+        <w:ind w:left="0"/>
+        <w:rPr>
+          <w:rFonts w:eastAsiaTheme="majorEastAsia"/>
+        </w:rPr>
+      </w:pPr>
+    </w:p>
+    <w:p>
+      <w:pPr>
+        <w:pStyle w:val="Heading3"/>
+      </w:pPr>
+      <w:r>
+        <w:t>Static Helper Files</w:t>
+      </w:r>
+    </w:p>
+    <w:p>
+      <w:pPr>
+        <w:pStyle w:val="ListParagraph"/>
+        <w:ind w:left="0"/>
+        <w:rPr>
+          <w:rFonts w:eastAsiaTheme="majorEastAsia"/>
+        </w:rPr>
+      </w:pPr>
+    </w:p>
+    <w:p>
+      <w:pPr>
+        <w:pStyle w:val="ListParagraph"/>
+        <w:ind w:left="0"/>
+        <w:rPr>
+          <w:rFonts w:eastAsiaTheme="majorEastAsia"/>
+        </w:rPr>
+      </w:pPr>
+    </w:p>
+    <w:p>
+      <w:pPr>
+        <w:pStyle w:val="ListParagraph"/>
+        <w:ind w:left="0"/>
+        <w:rPr>
+          <w:rFonts w:eastAsiaTheme="majorEastAsia"/>
+        </w:rPr>
+      </w:pPr>
+    </w:p>
+    <w:p>
+      <w:pPr>
+        <w:pStyle w:val="Heading3"/>
+      </w:pPr>
+      <w:r>
+        <w:t>Static Helper Files</w:t>
+      </w:r>
+    </w:p>
+    <w:p>
+      <w:pPr>
+        <w:pStyle w:val="ListParagraph"/>
+        <w:ind w:left="0"/>
+        <w:rPr>
+          <w:rFonts w:eastAsiaTheme="majorEastAsia"/>
+        </w:rPr>
+      </w:pPr>
+      <w:r>
+        <w:rPr>
+          <w:rFonts w:eastAsiaTheme="majorEastAsia"/>
+        </w:rPr>
+        <w:t>Validation Helpers : Input is automatically sanitized</w:t>
+      </w:r>
+      <w:r>
+        <w:rPr>
+          <w:rFonts w:eastAsiaTheme="majorEastAsia"/>
+        </w:rPr>
+        <w:br/>
+      </w:r>
+      <w:proofErr w:type="spellStart"/>
+      <w:r>
+        <w:rPr>
+          <w:rFonts w:eastAsiaTheme="majorEastAsia"/>
+        </w:rPr>
+        <w:t>config.php</w:t>
+      </w:r>
+      <w:proofErr w:type="spellEnd"/>
+      <w:r>
+        <w:rPr>
+          <w:rFonts w:eastAsiaTheme="majorEastAsia"/>
+        </w:rPr>
+        <w:t xml:space="preserve"> : Single location for configuration values</w:t>
+      </w:r>
+      <w:r>
+        <w:rPr>
+          <w:rFonts w:eastAsiaTheme="majorEastAsia"/>
+        </w:rPr>
+        <w:br/>
+      </w:r>
+    </w:p>
+    <w:p>
+      <w:pPr>
+        <w:pStyle w:val="ListParagraph"/>
+        <w:ind w:left="0"/>
+        <w:rPr>
+          <w:rFonts w:eastAsiaTheme="majorEastAsia"/>
+        </w:rPr>
+      </w:pPr>
+    </w:p>
+    <w:p>
+      <w:pPr>
+        <w:pStyle w:val="Heading3"/>
+      </w:pPr>
+      <w:r>
+        <w:t>Login / Permissions</w:t>
+      </w:r>
+    </w:p>
+    <w:p>
+      <w:pPr>
+        <w:pStyle w:val="ListParagraph"/>
+        <w:ind w:left="0"/>
+        <w:rPr>
+          <w:rFonts w:eastAsiaTheme="majorEastAsia"/>
+        </w:rPr>
+      </w:pPr>
+      <w:r>
+        <w:rPr>
+          <w:rFonts w:eastAsiaTheme="majorEastAsia"/>
+        </w:rPr>
+        <w:t xml:space="preserve">Functionality: </w:t>
+      </w:r>
+      <w:r>
+        <w:rPr>
+          <w:rFonts w:eastAsiaTheme="majorEastAsia"/>
+        </w:rPr>
+        <w:br/>
+        <w:t>User Validation, User Session (Remember me option), Manage profiles, Update passwords, Ability to Register</w:t>
+      </w:r>
+    </w:p>
+    <w:p>
+      <w:pPr>
+        <w:pStyle w:val="ListParagraph"/>
+        <w:ind w:left="0"/>
+        <w:rPr>
+          <w:rFonts w:eastAsiaTheme="majorEastAsia"/>
+        </w:rPr>
+      </w:pPr>
+    </w:p>
+    <w:p>
+      <w:pPr>
+        <w:pStyle w:val="ListParagraph"/>
+        <w:ind w:left="0"/>
+        <w:rPr>
+          <w:rFonts w:eastAsiaTheme="majorEastAsia"/>
+        </w:rPr>
+      </w:pPr>
+      <w:r>
+        <w:rPr>
+          <w:rFonts w:eastAsiaTheme="majorEastAsia"/>
+        </w:rPr>
+        <w:t>Groups</w:t>
+      </w:r>
+      <w:r>
+        <w:rPr>
+          <w:rFonts w:eastAsiaTheme="majorEastAsia"/>
+        </w:rPr>
+        <w:tab/>
+        <w:t xml:space="preserve"> : permissions </w:t>
+      </w:r>
+      <w:r>
+        <w:rPr>
+          <w:rFonts w:eastAsiaTheme="majorEastAsia"/>
+        </w:rPr>
+        <w:t xml:space="preserve">holds </w:t>
+      </w:r>
+      <w:r>
+        <w:rPr>
+          <w:rFonts w:eastAsiaTheme="majorEastAsia"/>
+        </w:rPr>
+        <w:t>a JSON string</w:t>
+      </w:r>
+      <w:r>
+        <w:rPr>
+          <w:rFonts w:eastAsiaTheme="majorEastAsia"/>
+        </w:rPr>
+        <w:t xml:space="preserve"> of different permissions a user can have.</w:t>
+      </w:r>
+    </w:p>
+    <w:p>
+      <w:pPr>
+        <w:pStyle w:val="ListParagraph"/>
+        <w:keepNext/>
+      </w:pPr>
+      <w:r>
+        <w:rPr>
+          <w:noProof/>
+          <w:lang w:val="en-IE" w:eastAsia="en-IE"/>
+        </w:rPr>
+        <w:lastRenderedPageBreak/>
+        <w:drawing>
+          <wp:inline distT="0" distB="0" distL="0" distR="0" wp14:anchorId="48FA4043" wp14:editId="4380296D">
+            <wp:extent cx="3143250" cy="2571750"/>
+            <wp:effectExtent l="0" t="0" r="0" b="0"/>
+            <wp:docPr id="3" name="Picture 3"/>
+            <wp:cNvGraphicFramePr>
+              <a:graphicFrameLocks xmlns:a="http://schemas.openxmlformats.org/drawingml/2006/main" noChangeAspect="1"/>
+            </wp:cNvGraphicFramePr>
+            <a:graphic xmlns:a="http://schemas.openxmlformats.org/drawingml/2006/main">
+              <a:graphicData uri="http://schemas.openxmlformats.org/drawingml/2006/picture">
+                <pic:pic xmlns:pic="http://schemas.openxmlformats.org/drawingml/2006/picture">
+                  <pic:nvPicPr>
+                    <pic:cNvPr id="1" name=""/>
+                    <pic:cNvPicPr/>
+                  </pic:nvPicPr>
+                  <pic:blipFill>
+                    <a:blip r:embed="rId26"/>
+                    <a:stretch>
+                      <a:fillRect/>
+                    </a:stretch>
+                  </pic:blipFill>
+                  <pic:spPr>
+                    <a:xfrm>
+                      <a:off x="0" y="0"/>
+                      <a:ext cx="3144212" cy="2572537"/>
+                    </a:xfrm>
+                    <a:prstGeom prst="rect">
+                      <a:avLst/>
+                    </a:prstGeom>
+                  </pic:spPr>
+                </pic:pic>
+              </a:graphicData>
+            </a:graphic>
+          </wp:inline>
+        </w:drawing>
+      </w:r>
+    </w:p>
+    <w:p>
+      <w:pPr>
+        <w:pStyle w:val="Caption"/>
+        <w:rPr>
+          <w:rFonts w:eastAsiaTheme="majorEastAsia"/>
+        </w:rPr>
+      </w:pPr>
+      <w:r>
+        <w:t xml:space="preserve">Figure </w:t>
+      </w:r>
+      <w:fldSimple w:instr=" SEQ Figure \* ARABIC ">
+        <w:r>
+          <w:rPr>
+            <w:noProof/>
+          </w:rPr>
+          <w:t>2</w:t>
+        </w:r>
+      </w:fldSimple>
+      <w:r>
+        <w:t>. Table Groups, showing different roles</w:t>
+      </w:r>
+    </w:p>
+    <w:p>
+      <w:pPr>
+        <w:pStyle w:val="ListParagraph"/>
+        <w:ind w:left="0"/>
+        <w:rPr>
+          <w:rFonts w:eastAsiaTheme="majorEastAsia"/>
+        </w:rPr>
+      </w:pPr>
+      <w:proofErr w:type="spellStart"/>
+      <w:r>
+        <w:rPr>
+          <w:rFonts w:eastAsiaTheme="majorEastAsia"/>
+        </w:rPr>
+        <w:t>User_Session</w:t>
+      </w:r>
+      <w:proofErr w:type="spellEnd"/>
+      <w:r>
+        <w:rPr>
+          <w:rFonts w:eastAsiaTheme="majorEastAsia"/>
+        </w:rPr>
+        <w:t xml:space="preserve"> : Holds session hashes of people who have asked to be remembered when they logged in. Stores a hash that corresponds to a user ID and if this matches a cookie hash then that user will be logged in.</w:t>
+      </w:r>
+    </w:p>
+    <w:p>
+      <w:pPr>
+        <w:pStyle w:val="ListParagraph"/>
+        <w:ind w:left="0"/>
+        <w:rPr>
+          <w:rFonts w:eastAsiaTheme="majorEastAsia"/>
+        </w:rPr>
+      </w:pPr>
+    </w:p>
+    <w:p>
+      <w:pPr>
+        <w:pStyle w:val="ListParagraph"/>
+        <w:ind w:left="0"/>
+        <w:rPr>
+          <w:rFonts w:eastAsiaTheme="majorEastAsia"/>
+        </w:rPr>
+      </w:pPr>
+    </w:p>
+    <w:p>
+      <w:pPr>
+        <w:pStyle w:val="ListParagraph"/>
+        <w:ind w:left="0"/>
+        <w:rPr>
+          <w:rFonts w:eastAsiaTheme="majorEastAsia"/>
+        </w:rPr>
+      </w:pPr>
     </w:p>
     <w:p>
       <w:pPr>
@@ -11475,14 +12134,14 @@
           <w:rStyle w:val="Heading2Char"/>
         </w:rPr>
       </w:pPr>
-      <w:bookmarkStart w:id="25" w:name="_Toc416608170"/>
+      <w:bookmarkStart w:id="29" w:name="_Toc416626046"/>
       <w:r>
         <w:rPr>
           <w:rStyle w:val="Heading2Char"/>
         </w:rPr>
         <w:t>Components</w:t>
       </w:r>
-      <w:bookmarkEnd w:id="25"/>
+      <w:bookmarkEnd w:id="29"/>
       <w:r>
         <w:rPr>
           <w:rStyle w:val="Heading2Char"/>
@@ -11527,14 +12186,14 @@
           <w:rStyle w:val="Heading2Char"/>
         </w:rPr>
       </w:pPr>
-      <w:bookmarkStart w:id="26" w:name="_Toc416608171"/>
+      <w:bookmarkStart w:id="30" w:name="_Toc416626047"/>
       <w:r>
         <w:rPr>
           <w:rStyle w:val="Heading2Char"/>
         </w:rPr>
         <w:t>Security</w:t>
       </w:r>
-      <w:bookmarkEnd w:id="26"/>
+      <w:bookmarkEnd w:id="30"/>
     </w:p>
     <w:p>
       <w:pPr>
@@ -11582,14 +12241,14 @@
           <w:rStyle w:val="Heading2Char"/>
         </w:rPr>
       </w:pPr>
-      <w:bookmarkStart w:id="27" w:name="_Toc416608172"/>
+      <w:bookmarkStart w:id="31" w:name="_Toc416626048"/>
       <w:r>
         <w:rPr>
           <w:rStyle w:val="Heading2Char"/>
         </w:rPr>
         <w:t>Phased development, next step</w:t>
       </w:r>
-      <w:bookmarkEnd w:id="27"/>
+      <w:bookmarkEnd w:id="31"/>
     </w:p>
     <w:p>
       <w:pPr>
@@ -11669,7 +12328,7 @@
           <w:numId w:val="13"/>
         </w:numPr>
       </w:pPr>
-      <w:bookmarkStart w:id="28" w:name="_Toc416608173"/>
+      <w:bookmarkStart w:id="32" w:name="_Toc416626049"/>
       <w:r>
         <w:rPr>
           <w:rStyle w:val="Heading1Char"/>
@@ -11679,7 +12338,7 @@
         <w:lastRenderedPageBreak/>
         <w:t>Testing</w:t>
       </w:r>
-      <w:bookmarkEnd w:id="28"/>
+      <w:bookmarkEnd w:id="32"/>
       <w:r>
         <w:t xml:space="preserve"> </w:t>
       </w:r>
@@ -11700,14 +12359,14 @@
           <w:rStyle w:val="Heading2Char"/>
         </w:rPr>
       </w:pPr>
-      <w:bookmarkStart w:id="29" w:name="_Toc416608174"/>
+      <w:bookmarkStart w:id="33" w:name="_Toc416626050"/>
       <w:r>
         <w:rPr>
           <w:rStyle w:val="Heading2Char"/>
         </w:rPr>
         <w:t>Unit Testing</w:t>
       </w:r>
-      <w:bookmarkEnd w:id="29"/>
+      <w:bookmarkEnd w:id="33"/>
     </w:p>
     <w:p>
       <w:pPr>
@@ -11746,14 +12405,14 @@
           <w:rStyle w:val="Heading2Char"/>
         </w:rPr>
       </w:pPr>
-      <w:bookmarkStart w:id="30" w:name="_Toc416608175"/>
+      <w:bookmarkStart w:id="34" w:name="_Toc416626051"/>
       <w:r>
         <w:rPr>
           <w:rStyle w:val="Heading2Char"/>
         </w:rPr>
         <w:t>System Testing</w:t>
       </w:r>
-      <w:bookmarkEnd w:id="30"/>
+      <w:bookmarkEnd w:id="34"/>
     </w:p>
     <w:p>
       <w:pPr>
@@ -11792,14 +12451,14 @@
           <w:rStyle w:val="Heading2Char"/>
         </w:rPr>
       </w:pPr>
-      <w:bookmarkStart w:id="31" w:name="_Toc416608176"/>
+      <w:bookmarkStart w:id="35" w:name="_Toc416626052"/>
       <w:r>
         <w:rPr>
           <w:rStyle w:val="Heading2Char"/>
         </w:rPr>
         <w:t>Interface User Experience Testing</w:t>
       </w:r>
-      <w:bookmarkEnd w:id="31"/>
+      <w:bookmarkEnd w:id="35"/>
     </w:p>
     <w:p>
       <w:pPr>
@@ -11843,7 +12502,7 @@
           <w:numId w:val="13"/>
         </w:numPr>
       </w:pPr>
-      <w:bookmarkStart w:id="32" w:name="_Toc416608177"/>
+      <w:bookmarkStart w:id="36" w:name="_Toc416626053"/>
       <w:r>
         <w:rPr>
           <w:rStyle w:val="Heading1Char"/>
@@ -11853,7 +12512,7 @@
         <w:lastRenderedPageBreak/>
         <w:t>Conclusion</w:t>
       </w:r>
-      <w:bookmarkEnd w:id="32"/>
+      <w:bookmarkEnd w:id="36"/>
     </w:p>
     <w:p>
       <w:r>
@@ -11871,14 +12530,14 @@
           <w:rStyle w:val="Heading2Char"/>
         </w:rPr>
       </w:pPr>
-      <w:bookmarkStart w:id="33" w:name="_Toc416608178"/>
+      <w:bookmarkStart w:id="37" w:name="_Toc416626054"/>
       <w:r>
         <w:rPr>
           <w:rStyle w:val="Heading2Char"/>
         </w:rPr>
         <w:t>Unit Testing</w:t>
       </w:r>
-      <w:bookmarkEnd w:id="33"/>
+      <w:bookmarkEnd w:id="37"/>
     </w:p>
     <w:p>
       <w:pPr>
@@ -11917,14 +12576,14 @@
           <w:rStyle w:val="Heading2Char"/>
         </w:rPr>
       </w:pPr>
-      <w:bookmarkStart w:id="34" w:name="_Toc416608179"/>
+      <w:bookmarkStart w:id="38" w:name="_Toc416626055"/>
       <w:r>
         <w:rPr>
           <w:rStyle w:val="Heading2Char"/>
         </w:rPr>
         <w:t>System Testing</w:t>
       </w:r>
-      <w:bookmarkEnd w:id="34"/>
+      <w:bookmarkEnd w:id="38"/>
     </w:p>
     <w:p>
       <w:pPr>
@@ -11963,14 +12622,14 @@
           <w:rStyle w:val="Heading2Char"/>
         </w:rPr>
       </w:pPr>
-      <w:bookmarkStart w:id="35" w:name="_Toc416608180"/>
+      <w:bookmarkStart w:id="39" w:name="_Toc416626056"/>
       <w:r>
         <w:rPr>
           <w:rStyle w:val="Heading2Char"/>
         </w:rPr>
         <w:t>Interface User Experience Testing</w:t>
       </w:r>
-      <w:bookmarkEnd w:id="35"/>
+      <w:bookmarkEnd w:id="39"/>
     </w:p>
     <w:p>
       <w:pPr>
@@ -12038,14 +12697,14 @@
           <w:szCs w:val="22"/>
         </w:rPr>
       </w:pPr>
-      <w:bookmarkStart w:id="36" w:name="_Toc416608181"/>
+      <w:bookmarkStart w:id="40" w:name="_Toc416626057"/>
       <w:r>
         <w:rPr>
           <w:rStyle w:val="Heading2Char"/>
         </w:rPr>
         <w:t>References</w:t>
       </w:r>
-      <w:bookmarkEnd w:id="36"/>
+      <w:bookmarkEnd w:id="40"/>
       <w:r>
         <w:rPr>
           <w:rFonts w:ascii="Comic Sans MS" w:hAnsi="Comic Sans MS"/>
@@ -12171,7 +12830,7 @@
         </w:rPr>
         <w:t xml:space="preserve"> </w:t>
       </w:r>
-      <w:hyperlink r:id="rId26" w:history="1">
+      <w:hyperlink r:id="rId27" w:history="1">
         <w:r>
           <w:rPr>
             <w:noProof/>
@@ -12192,12 +12851,12 @@
       <w:pPr>
         <w:pStyle w:val="Heading1"/>
       </w:pPr>
-      <w:bookmarkStart w:id="37" w:name="_Toc416608182"/>
+      <w:bookmarkStart w:id="41" w:name="_Toc416626058"/>
       <w:r>
         <w:lastRenderedPageBreak/>
         <w:t>APPENDIX A    Preparing for Interviews</w:t>
       </w:r>
-      <w:bookmarkEnd w:id="37"/>
+      <w:bookmarkEnd w:id="41"/>
       <w:r>
         <w:t xml:space="preserve"> </w:t>
       </w:r>
@@ -14086,7 +14745,7 @@
       </w:pPr>
     </w:p>
     <w:sectPr>
-      <w:footerReference w:type="default" r:id="rId27"/>
+      <w:footerReference w:type="default" r:id="rId28"/>
       <w:pgSz w:w="11906" w:h="16838"/>
       <w:pgMar w:top="992" w:right="1276" w:bottom="1440" w:left="1440" w:header="709" w:footer="709" w:gutter="0"/>
       <w:cols w:space="708"/>
@@ -14159,7 +14818,7 @@
             <w:bCs/>
             <w:noProof/>
           </w:rPr>
-          <w:t>18</w:t>
+          <w:t>25</w:t>
         </w:r>
         <w:r>
           <w:rPr>
@@ -19391,9 +20050,30 @@
       <w:color w:val="4F81BD" w:themeColor="accent1"/>
     </w:rPr>
   </w:style>
+  <w:style w:type="paragraph" w:styleId="Heading5">
+    <w:name w:val="heading 5"/>
+    <w:basedOn w:val="Normal"/>
+    <w:next w:val="Normal"/>
+    <w:link w:val="Heading5Char"/>
+    <w:uiPriority w:val="9"/>
+    <w:unhideWhenUsed/>
+    <w:qFormat/>
+    <w:rsid w:val="00F67813"/>
+    <w:pPr>
+      <w:keepNext/>
+      <w:keepLines/>
+      <w:spacing w:before="40"/>
+      <w:outlineLvl w:val="4"/>
+    </w:pPr>
+    <w:rPr>
+      <w:rFonts w:asciiTheme="majorHAnsi" w:eastAsiaTheme="majorEastAsia" w:hAnsiTheme="majorHAnsi" w:cstheme="majorBidi"/>
+      <w:color w:val="365F91" w:themeColor="accent1" w:themeShade="BF"/>
+    </w:rPr>
+  </w:style>
   <w:style w:type="character" w:default="1" w:styleId="DefaultParagraphFont">
     <w:name w:val="Default Paragraph Font"/>
     <w:uiPriority w:val="1"/>
+    <w:semiHidden/>
     <w:unhideWhenUsed/>
   </w:style>
   <w:style w:type="table" w:default="1" w:styleId="TableNormal">
@@ -20927,6 +21607,20 @@
     <w:name w:val="st1"/>
     <w:basedOn w:val="DefaultParagraphFont"/>
     <w:rsid w:val="00CE3CD9"/>
+  </w:style>
+  <w:style w:type="character" w:customStyle="1" w:styleId="Heading5Char">
+    <w:name w:val="Heading 5 Char"/>
+    <w:basedOn w:val="DefaultParagraphFont"/>
+    <w:link w:val="Heading5"/>
+    <w:uiPriority w:val="9"/>
+    <w:rsid w:val="00F67813"/>
+    <w:rPr>
+      <w:rFonts w:asciiTheme="majorHAnsi" w:eastAsiaTheme="majorEastAsia" w:hAnsiTheme="majorHAnsi" w:cstheme="majorBidi"/>
+      <w:color w:val="365F91" w:themeColor="accent1" w:themeShade="BF"/>
+      <w:sz w:val="24"/>
+      <w:szCs w:val="24"/>
+      <w:lang w:eastAsia="en-GB"/>
+    </w:rPr>
   </w:style>
 </w:styles>
 </file>
@@ -21359,7 +22053,7 @@
 </file>
 
 <file path=customXml/itemProps2.xml><?xml version="1.0" encoding="utf-8"?>
-<ds:datastoreItem xmlns:ds="http://schemas.openxmlformats.org/officeDocument/2006/customXml" ds:itemID="{BBE9D941-7E32-4225-8862-4267BDAC04FD}">
+<ds:datastoreItem xmlns:ds="http://schemas.openxmlformats.org/officeDocument/2006/customXml" ds:itemID="{4BECB464-A5FE-4BDF-8B2A-225C945DDCFB}">
   <ds:schemaRefs>
     <ds:schemaRef ds:uri="http://schemas.openxmlformats.org/officeDocument/2006/bibliography"/>
   </ds:schemaRefs>

</xml_diff>

<commit_message>
partial update of report at 9:40 pm
</commit_message>
<xml_diff>
--- a/wetlands/project_resources/CI869_Wetlands_Website.docx
+++ b/wetlands/project_resources/CI869_Wetlands_Website.docx
@@ -56,6 +56,8 @@
               </w:sdtPr>
               <w:sdtEndPr>
                 <w:rPr>
+                  <w:b/>
+                  <w:bCs/>
                   <w:color w:val="5F497A" w:themeColor="accent4" w:themeShade="BF"/>
                   <w:sz w:val="22"/>
                   <w:szCs w:val="22"/>
@@ -2535,21 +2537,7 @@
                 <w:rStyle w:val="Hyperlink"/>
                 <w:noProof/>
               </w:rPr>
-              <w:t>Implem</w:t>
-            </w:r>
-            <w:r>
-              <w:rPr>
-                <w:rStyle w:val="Hyperlink"/>
-                <w:noProof/>
-              </w:rPr>
-              <w:t>e</w:t>
-            </w:r>
-            <w:r>
-              <w:rPr>
-                <w:rStyle w:val="Hyperlink"/>
-                <w:noProof/>
-              </w:rPr>
-              <w:t>ntation</w:t>
+              <w:t>Implementation</w:t>
             </w:r>
             <w:r>
               <w:rPr>
@@ -11600,13 +11588,19 @@
         <w:rPr>
           <w:rStyle w:val="Heading5Char"/>
         </w:rPr>
-        <w:t>Classes</w:t>
+        <w:t>c</w:t>
+      </w:r>
+      <w:r>
+        <w:rPr>
+          <w:rStyle w:val="Heading5Char"/>
+        </w:rPr>
+        <w:t>lasses</w:t>
       </w:r>
       <w:r>
         <w:t xml:space="preserve"> </w:t>
       </w:r>
       <w:r>
-        <w:t xml:space="preserve">folder holds </w:t>
+        <w:t xml:space="preserve">folder : helper functions </w:t>
       </w:r>
     </w:p>
     <w:p>
@@ -11621,35 +11615,45 @@
           <w:rFonts w:eastAsiaTheme="majorEastAsia"/>
           <w:b/>
         </w:rPr>
-        <w:t>Cookie.php</w:t>
+        <w:t>Config.php</w:t>
       </w:r>
       <w:proofErr w:type="spellEnd"/>
       <w:r>
         <w:rPr>
           <w:rFonts w:eastAsiaTheme="majorEastAsia"/>
-        </w:rPr>
-        <w:t xml:space="preserve"> uses static functions for getters / setters</w:t>
-      </w:r>
-      <w:r>
-        <w:rPr>
-          <w:rFonts w:eastAsiaTheme="majorEastAsia"/>
-        </w:rPr>
-        <w:br/>
-      </w:r>
-      <w:proofErr w:type="spellStart"/>
-      <w:r>
-        <w:rPr>
-          <w:rFonts w:eastAsiaTheme="majorEastAsia"/>
           <w:b/>
         </w:rPr>
-        <w:t>DB.php</w:t>
-      </w:r>
-      <w:proofErr w:type="spellEnd"/>
-      <w:r>
-        <w:rPr>
-          <w:rFonts w:eastAsiaTheme="majorEastAsia"/>
-        </w:rPr>
-        <w:t xml:space="preserve">  is a wrapper class for PDO access to database</w:t>
+        <w:t xml:space="preserve">: </w:t>
+      </w:r>
+      <w:r>
+        <w:rPr>
+          <w:rFonts w:eastAsiaTheme="majorEastAsia"/>
+        </w:rPr>
+        <w:t>provides a static get</w:t>
+      </w:r>
+      <w:r>
+        <w:rPr>
+          <w:rFonts w:eastAsiaTheme="majorEastAsia"/>
+        </w:rPr>
+        <w:t xml:space="preserve">ter function </w:t>
+      </w:r>
+      <w:r>
+        <w:rPr>
+          <w:rFonts w:eastAsiaTheme="majorEastAsia"/>
+        </w:rPr>
+        <w:t xml:space="preserve"> for global variables</w:t>
+      </w:r>
+      <w:r>
+        <w:rPr>
+          <w:rFonts w:eastAsiaTheme="majorEastAsia"/>
+        </w:rPr>
+        <w:t xml:space="preserve"> which can traverse </w:t>
+      </w:r>
+      <w:r>
+        <w:rPr>
+          <w:rFonts w:eastAsiaTheme="majorEastAsia"/>
+        </w:rPr>
+        <w:t>a path through nested array elements :</w:t>
       </w:r>
       <w:bookmarkStart w:id="28" w:name="_GoBack"/>
       <w:bookmarkEnd w:id="28"/>
@@ -11657,359 +11661,18 @@
         <w:rPr>
           <w:rFonts w:eastAsiaTheme="majorEastAsia"/>
         </w:rPr>
-        <w:t>. It is responsible</w:t>
-      </w:r>
-      <w:r>
-        <w:rPr>
-          <w:rFonts w:eastAsiaTheme="majorEastAsia"/>
-        </w:rPr>
-        <w:br/>
-      </w:r>
-    </w:p>
-    <w:p>
-      <w:pPr>
-        <w:pStyle w:val="Heading5"/>
-      </w:pPr>
-      <w:r>
-        <w:br/>
-      </w:r>
-      <w:r>
-        <w:rPr>
-          <w:rStyle w:val="Heading5Char"/>
-        </w:rPr>
-        <w:t>core</w:t>
-      </w:r>
-      <w:r>
-        <w:t xml:space="preserve"> Folder : </w:t>
-      </w:r>
-      <w:proofErr w:type="spellStart"/>
-      <w:r>
-        <w:t>autoload</w:t>
-      </w:r>
-      <w:proofErr w:type="spellEnd"/>
-      <w:r>
-        <w:t xml:space="preserve"> classes</w:t>
-      </w:r>
-      <w:r>
         <w:t xml:space="preserve"> </w:t>
       </w:r>
-    </w:p>
-    <w:p>
-      <w:pPr>
-        <w:rPr>
-          <w:rFonts w:eastAsiaTheme="majorEastAsia"/>
-        </w:rPr>
-      </w:pPr>
-      <w:proofErr w:type="spellStart"/>
-      <w:r>
-        <w:rPr>
-          <w:rFonts w:eastAsiaTheme="majorEastAsia"/>
-        </w:rPr>
-        <w:t>Dfjskjflksdfsdfjklsfd</w:t>
-      </w:r>
-      <w:proofErr w:type="spellEnd"/>
-    </w:p>
-    <w:p>
-      <w:pPr>
-        <w:rPr>
-          <w:rFonts w:eastAsiaTheme="majorEastAsia"/>
-        </w:rPr>
-      </w:pPr>
-    </w:p>
-    <w:p>
-      <w:pPr>
-        <w:pStyle w:val="ListParagraph"/>
-        <w:ind w:left="0"/>
-        <w:rPr>
-          <w:rFonts w:eastAsiaTheme="majorEastAsia"/>
-        </w:rPr>
-      </w:pPr>
-    </w:p>
-    <w:p>
-      <w:pPr>
-        <w:pStyle w:val="Heading5"/>
-      </w:pPr>
-      <w:r>
-        <w:t xml:space="preserve">functions Folder : </w:t>
-      </w:r>
-      <w:proofErr w:type="spellStart"/>
-      <w:r>
-        <w:t>sanatize</w:t>
-      </w:r>
-      <w:proofErr w:type="spellEnd"/>
-      <w:r>
-        <w:t xml:space="preserve"> functions</w:t>
-      </w:r>
-      <w:r>
-        <w:t xml:space="preserve"> </w:t>
-      </w:r>
-    </w:p>
-    <w:p>
-      <w:pPr>
-        <w:rPr>
-          <w:rFonts w:eastAsiaTheme="majorEastAsia"/>
-        </w:rPr>
-      </w:pPr>
-      <w:proofErr w:type="spellStart"/>
-      <w:r>
-        <w:rPr>
-          <w:rFonts w:eastAsiaTheme="majorEastAsia"/>
-        </w:rPr>
-        <w:t>Dfjskjflksdfsdfjklsfd</w:t>
-      </w:r>
-      <w:proofErr w:type="spellEnd"/>
-    </w:p>
-    <w:p>
-      <w:pPr>
-        <w:pStyle w:val="Heading5"/>
-      </w:pPr>
-    </w:p>
-    <w:p>
-      <w:pPr>
-        <w:pStyle w:val="ListParagraph"/>
-        <w:ind w:left="0"/>
-        <w:rPr>
-          <w:rFonts w:eastAsiaTheme="majorEastAsia"/>
-        </w:rPr>
-      </w:pPr>
-    </w:p>
-    <w:p>
-      <w:pPr>
-        <w:pStyle w:val="Heading5"/>
-      </w:pPr>
-      <w:r>
-        <w:t>includes Folder: Error Handling 404</w:t>
-      </w:r>
-      <w:r>
-        <w:t xml:space="preserve"> </w:t>
-      </w:r>
-    </w:p>
-    <w:p>
-      <w:pPr>
-        <w:rPr>
-          <w:rFonts w:eastAsiaTheme="majorEastAsia"/>
-        </w:rPr>
-      </w:pPr>
-      <w:proofErr w:type="spellStart"/>
-      <w:r>
-        <w:rPr>
-          <w:rFonts w:eastAsiaTheme="majorEastAsia"/>
-        </w:rPr>
-        <w:t>Dfjskjflksdfsdfjklsfd</w:t>
-      </w:r>
-      <w:proofErr w:type="spellEnd"/>
-    </w:p>
-    <w:p>
-      <w:pPr>
-        <w:pStyle w:val="Heading5"/>
-      </w:pPr>
-    </w:p>
-    <w:p>
-      <w:pPr>
-        <w:pStyle w:val="ListParagraph"/>
-        <w:ind w:left="0"/>
-        <w:rPr>
-          <w:rFonts w:eastAsiaTheme="majorEastAsia"/>
-        </w:rPr>
-      </w:pPr>
-    </w:p>
-    <w:p>
-      <w:pPr>
-        <w:pStyle w:val="ListParagraph"/>
-        <w:ind w:left="0"/>
-        <w:rPr>
-          <w:rFonts w:eastAsiaTheme="majorEastAsia"/>
-        </w:rPr>
-      </w:pPr>
-    </w:p>
-    <w:p>
-      <w:pPr>
-        <w:pStyle w:val="Heading3"/>
-      </w:pPr>
-      <w:r>
-        <w:t>Static Helper Files</w:t>
-      </w:r>
-    </w:p>
-    <w:p>
-      <w:pPr>
-        <w:pStyle w:val="ListParagraph"/>
-        <w:ind w:left="0"/>
-        <w:rPr>
-          <w:rFonts w:eastAsiaTheme="majorEastAsia"/>
-        </w:rPr>
-      </w:pPr>
-    </w:p>
-    <w:p>
-      <w:pPr>
-        <w:pStyle w:val="ListParagraph"/>
-        <w:ind w:left="0"/>
-        <w:rPr>
-          <w:rFonts w:eastAsiaTheme="majorEastAsia"/>
-        </w:rPr>
-      </w:pPr>
-    </w:p>
-    <w:p>
-      <w:pPr>
-        <w:pStyle w:val="ListParagraph"/>
-        <w:ind w:left="0"/>
-        <w:rPr>
-          <w:rFonts w:eastAsiaTheme="majorEastAsia"/>
-        </w:rPr>
-      </w:pPr>
-    </w:p>
-    <w:p>
-      <w:pPr>
-        <w:pStyle w:val="Heading3"/>
-      </w:pPr>
-      <w:r>
-        <w:t>Static Helper Files</w:t>
-      </w:r>
-    </w:p>
-    <w:p>
-      <w:pPr>
-        <w:pStyle w:val="ListParagraph"/>
-        <w:ind w:left="0"/>
-        <w:rPr>
-          <w:rFonts w:eastAsiaTheme="majorEastAsia"/>
-        </w:rPr>
-      </w:pPr>
-      <w:r>
-        <w:rPr>
-          <w:rFonts w:eastAsiaTheme="majorEastAsia"/>
-        </w:rPr>
-        <w:t>Validation Helpers : Input is automatically sanitized</w:t>
-      </w:r>
-      <w:r>
-        <w:rPr>
-          <w:rFonts w:eastAsiaTheme="majorEastAsia"/>
-        </w:rPr>
-        <w:br/>
-      </w:r>
-      <w:proofErr w:type="spellStart"/>
-      <w:r>
-        <w:rPr>
-          <w:rFonts w:eastAsiaTheme="majorEastAsia"/>
-        </w:rPr>
-        <w:t>config.php</w:t>
-      </w:r>
-      <w:proofErr w:type="spellEnd"/>
-      <w:r>
-        <w:rPr>
-          <w:rFonts w:eastAsiaTheme="majorEastAsia"/>
-        </w:rPr>
-        <w:t xml:space="preserve"> : Single location for configuration values</w:t>
-      </w:r>
-      <w:r>
-        <w:rPr>
-          <w:rFonts w:eastAsiaTheme="majorEastAsia"/>
-        </w:rPr>
-        <w:br/>
-      </w:r>
-    </w:p>
-    <w:p>
-      <w:pPr>
-        <w:pStyle w:val="ListParagraph"/>
-        <w:ind w:left="0"/>
-        <w:rPr>
-          <w:rFonts w:eastAsiaTheme="majorEastAsia"/>
-        </w:rPr>
-      </w:pPr>
-    </w:p>
-    <w:p>
-      <w:pPr>
-        <w:pStyle w:val="Heading3"/>
-      </w:pPr>
-      <w:r>
-        <w:t>Login / Permissions</w:t>
-      </w:r>
-    </w:p>
-    <w:p>
-      <w:pPr>
-        <w:pStyle w:val="ListParagraph"/>
-        <w:ind w:left="0"/>
-        <w:rPr>
-          <w:rFonts w:eastAsiaTheme="majorEastAsia"/>
-        </w:rPr>
-      </w:pPr>
-      <w:r>
-        <w:rPr>
-          <w:rFonts w:eastAsiaTheme="majorEastAsia"/>
-        </w:rPr>
-        <w:t xml:space="preserve">Functionality: </w:t>
-      </w:r>
-      <w:r>
-        <w:rPr>
-          <w:rFonts w:eastAsiaTheme="majorEastAsia"/>
-        </w:rPr>
-        <w:br/>
-        <w:t>User Validation, User Session (Remember me option), Manage profiles, Update passwords, Ability to Register</w:t>
-      </w:r>
-    </w:p>
-    <w:p>
-      <w:pPr>
-        <w:pStyle w:val="ListParagraph"/>
-        <w:ind w:left="0"/>
-        <w:rPr>
-          <w:rFonts w:eastAsiaTheme="majorEastAsia"/>
-        </w:rPr>
-      </w:pPr>
-    </w:p>
-    <w:p>
-      <w:pPr>
-        <w:pStyle w:val="ListParagraph"/>
-        <w:ind w:left="0"/>
-        <w:rPr>
-          <w:rFonts w:eastAsiaTheme="majorEastAsia"/>
-        </w:rPr>
-      </w:pPr>
-      <w:r>
-        <w:rPr>
-          <w:rFonts w:eastAsiaTheme="majorEastAsia"/>
-        </w:rPr>
-        <w:t>Groups</w:t>
-      </w:r>
-      <w:r>
-        <w:rPr>
-          <w:rFonts w:eastAsiaTheme="majorEastAsia"/>
-        </w:rPr>
-        <w:tab/>
-        <w:t xml:space="preserve"> : permissions </w:t>
-      </w:r>
-      <w:r>
-        <w:rPr>
-          <w:rFonts w:eastAsiaTheme="majorEastAsia"/>
-        </w:rPr>
-        <w:t xml:space="preserve">holds </w:t>
-      </w:r>
-      <w:r>
-        <w:rPr>
-          <w:rFonts w:eastAsiaTheme="majorEastAsia"/>
-        </w:rPr>
-        <w:t>a JSON string</w:t>
-      </w:r>
-      <w:r>
-        <w:rPr>
-          <w:rFonts w:eastAsiaTheme="majorEastAsia"/>
-        </w:rPr>
-        <w:t xml:space="preserve"> of different permissions a user can have.</w:t>
-      </w:r>
-    </w:p>
-    <w:p>
-      <w:pPr>
-        <w:pStyle w:val="ListParagraph"/>
-        <w:keepNext/>
-      </w:pPr>
       <w:r>
         <w:rPr>
           <w:noProof/>
           <w:lang w:val="en-IE" w:eastAsia="en-IE"/>
         </w:rPr>
-        <w:lastRenderedPageBreak/>
         <w:drawing>
-          <wp:inline distT="0" distB="0" distL="0" distR="0" wp14:anchorId="48FA4043" wp14:editId="4380296D">
-            <wp:extent cx="3143250" cy="2571750"/>
-            <wp:effectExtent l="0" t="0" r="0" b="0"/>
-            <wp:docPr id="3" name="Picture 3"/>
+          <wp:inline distT="0" distB="0" distL="0" distR="0" wp14:anchorId="19A92B6E" wp14:editId="07E22A96">
+            <wp:extent cx="2857500" cy="180975"/>
+            <wp:effectExtent l="0" t="0" r="0" b="9525"/>
+            <wp:docPr id="4" name="Picture 4"/>
             <wp:cNvGraphicFramePr>
               <a:graphicFrameLocks xmlns:a="http://schemas.openxmlformats.org/drawingml/2006/main" noChangeAspect="1"/>
             </wp:cNvGraphicFramePr>
@@ -12029,6 +11692,824 @@
                   <pic:spPr>
                     <a:xfrm>
                       <a:off x="0" y="0"/>
+                      <a:ext cx="2857500" cy="180975"/>
+                    </a:xfrm>
+                    <a:prstGeom prst="rect">
+                      <a:avLst/>
+                    </a:prstGeom>
+                  </pic:spPr>
+                </pic:pic>
+              </a:graphicData>
+            </a:graphic>
+          </wp:inline>
+        </w:drawing>
+      </w:r>
+      <w:r>
+        <w:rPr>
+          <w:rFonts w:eastAsiaTheme="majorEastAsia"/>
+          <w:b/>
+        </w:rPr>
+        <w:br/>
+      </w:r>
+      <w:proofErr w:type="spellStart"/>
+      <w:r>
+        <w:rPr>
+          <w:rFonts w:eastAsiaTheme="majorEastAsia"/>
+          <w:b/>
+        </w:rPr>
+        <w:t>Cookie.php</w:t>
+      </w:r>
+      <w:proofErr w:type="spellEnd"/>
+      <w:r>
+        <w:rPr>
+          <w:rFonts w:eastAsiaTheme="majorEastAsia"/>
+        </w:rPr>
+        <w:t xml:space="preserve"> uses static functions for getters / setters</w:t>
+      </w:r>
+      <w:r>
+        <w:rPr>
+          <w:rFonts w:eastAsiaTheme="majorEastAsia"/>
+        </w:rPr>
+        <w:t xml:space="preserve"> on cookies.</w:t>
+      </w:r>
+      <w:r>
+        <w:rPr>
+          <w:rFonts w:eastAsiaTheme="majorEastAsia"/>
+        </w:rPr>
+        <w:br/>
+      </w:r>
+      <w:proofErr w:type="spellStart"/>
+      <w:r>
+        <w:rPr>
+          <w:rFonts w:eastAsiaTheme="majorEastAsia"/>
+          <w:b/>
+        </w:rPr>
+        <w:t>DB.php</w:t>
+      </w:r>
+      <w:proofErr w:type="spellEnd"/>
+      <w:r>
+        <w:rPr>
+          <w:rFonts w:eastAsiaTheme="majorEastAsia"/>
+        </w:rPr>
+        <w:t xml:space="preserve">  is a wrapper class fo</w:t>
+      </w:r>
+      <w:r>
+        <w:rPr>
+          <w:rFonts w:eastAsiaTheme="majorEastAsia"/>
+        </w:rPr>
+        <w:t>r PDO access to database. It provides helper methods to simplify queries and I/O on the data</w:t>
+      </w:r>
+      <w:r>
+        <w:rPr>
+          <w:rFonts w:eastAsiaTheme="majorEastAsia"/>
+        </w:rPr>
+        <w:br/>
+      </w:r>
+      <w:proofErr w:type="spellStart"/>
+      <w:r>
+        <w:rPr>
+          <w:rFonts w:eastAsiaTheme="majorEastAsia"/>
+          <w:b/>
+        </w:rPr>
+        <w:t>Hash.php</w:t>
+      </w:r>
+      <w:proofErr w:type="spellEnd"/>
+      <w:r>
+        <w:rPr>
+          <w:rFonts w:eastAsiaTheme="majorEastAsia"/>
+        </w:rPr>
+        <w:t xml:space="preserve"> uses a secure hash algorithm to protect passwords and cookies.</w:t>
+      </w:r>
+    </w:p>
+    <w:p>
+      <w:pPr>
+        <w:rPr>
+          <w:rFonts w:eastAsiaTheme="majorEastAsia"/>
+        </w:rPr>
+      </w:pPr>
+      <w:proofErr w:type="spellStart"/>
+      <w:r>
+        <w:rPr>
+          <w:rFonts w:eastAsiaTheme="majorEastAsia"/>
+          <w:b/>
+        </w:rPr>
+        <w:t>Input.php</w:t>
+      </w:r>
+      <w:proofErr w:type="spellEnd"/>
+      <w:r>
+        <w:rPr>
+          <w:rFonts w:eastAsiaTheme="majorEastAsia"/>
+        </w:rPr>
+        <w:t xml:space="preserve"> for accessing super global GET / POST values</w:t>
+      </w:r>
+      <w:r>
+        <w:rPr>
+          <w:rFonts w:eastAsiaTheme="majorEastAsia"/>
+        </w:rPr>
+        <w:br/>
+      </w:r>
+      <w:proofErr w:type="spellStart"/>
+      <w:r>
+        <w:rPr>
+          <w:rFonts w:eastAsiaTheme="majorEastAsia"/>
+          <w:b/>
+        </w:rPr>
+        <w:t>Redirect</w:t>
+      </w:r>
+      <w:r>
+        <w:rPr>
+          <w:rFonts w:eastAsiaTheme="majorEastAsia"/>
+          <w:b/>
+        </w:rPr>
+        <w:t>.php</w:t>
+      </w:r>
+      <w:proofErr w:type="spellEnd"/>
+      <w:r>
+        <w:rPr>
+          <w:rFonts w:eastAsiaTheme="majorEastAsia"/>
+          <w:b/>
+        </w:rPr>
+        <w:t xml:space="preserve">: </w:t>
+      </w:r>
+      <w:r>
+        <w:rPr>
+          <w:rFonts w:eastAsiaTheme="majorEastAsia"/>
+        </w:rPr>
+        <w:t>pr</w:t>
+      </w:r>
+      <w:r>
+        <w:rPr>
+          <w:rFonts w:eastAsiaTheme="majorEastAsia"/>
+        </w:rPr>
+        <w:t xml:space="preserve">ovides a static function which wraps the </w:t>
+      </w:r>
+      <w:proofErr w:type="spellStart"/>
+      <w:r>
+        <w:rPr>
+          <w:rFonts w:eastAsiaTheme="majorEastAsia"/>
+        </w:rPr>
+        <w:t>php</w:t>
+      </w:r>
+      <w:proofErr w:type="spellEnd"/>
+      <w:r>
+        <w:rPr>
+          <w:rFonts w:eastAsiaTheme="majorEastAsia"/>
+        </w:rPr>
+        <w:t xml:space="preserve"> header redirect command.</w:t>
+      </w:r>
+      <w:r>
+        <w:rPr>
+          <w:rFonts w:eastAsiaTheme="majorEastAsia"/>
+        </w:rPr>
+        <w:br/>
+      </w:r>
+      <w:proofErr w:type="spellStart"/>
+      <w:r>
+        <w:rPr>
+          <w:rFonts w:eastAsiaTheme="majorEastAsia"/>
+          <w:b/>
+        </w:rPr>
+        <w:t>Session.php</w:t>
+      </w:r>
+      <w:proofErr w:type="spellEnd"/>
+      <w:r>
+        <w:rPr>
+          <w:rFonts w:eastAsiaTheme="majorEastAsia"/>
+          <w:b/>
+        </w:rPr>
+        <w:t xml:space="preserve">: </w:t>
+      </w:r>
+      <w:r>
+        <w:rPr>
+          <w:rFonts w:eastAsiaTheme="majorEastAsia"/>
+        </w:rPr>
+        <w:t>uses static functions for getters / setters on sessions.</w:t>
+      </w:r>
+    </w:p>
+    <w:p>
+      <w:pPr>
+        <w:rPr>
+          <w:rFonts w:eastAsiaTheme="majorEastAsia"/>
+        </w:rPr>
+      </w:pPr>
+      <w:proofErr w:type="spellStart"/>
+      <w:r>
+        <w:rPr>
+          <w:rFonts w:eastAsiaTheme="majorEastAsia"/>
+          <w:b/>
+        </w:rPr>
+        <w:t>Token.php</w:t>
+      </w:r>
+      <w:proofErr w:type="spellEnd"/>
+      <w:r>
+        <w:rPr>
+          <w:rFonts w:eastAsiaTheme="majorEastAsia"/>
+        </w:rPr>
+        <w:t>: provides cross site request forgery protection</w:t>
+      </w:r>
+      <w:r>
+        <w:rPr>
+          <w:rFonts w:eastAsiaTheme="majorEastAsia"/>
+        </w:rPr>
+        <w:t>, matches the current uses session token when a form is submitted.</w:t>
+      </w:r>
+    </w:p>
+    <w:p>
+      <w:pPr>
+        <w:rPr>
+          <w:rFonts w:eastAsiaTheme="majorEastAsia"/>
+        </w:rPr>
+      </w:pPr>
+      <w:proofErr w:type="spellStart"/>
+      <w:r>
+        <w:rPr>
+          <w:rFonts w:eastAsiaTheme="majorEastAsia"/>
+          <w:b/>
+        </w:rPr>
+        <w:t>User.php</w:t>
+      </w:r>
+      <w:proofErr w:type="spellEnd"/>
+      <w:r>
+        <w:rPr>
+          <w:rFonts w:eastAsiaTheme="majorEastAsia"/>
+          <w:b/>
+        </w:rPr>
+        <w:t xml:space="preserve">: </w:t>
+      </w:r>
+      <w:r>
+        <w:rPr>
+          <w:rFonts w:eastAsiaTheme="majorEastAsia"/>
+        </w:rPr>
+        <w:t xml:space="preserve">controller class for </w:t>
+      </w:r>
+      <w:r>
+        <w:rPr>
+          <w:rFonts w:eastAsiaTheme="majorEastAsia"/>
+          <w:b/>
+        </w:rPr>
+        <w:t>User</w:t>
+      </w:r>
+      <w:r>
+        <w:rPr>
+          <w:rFonts w:eastAsiaTheme="majorEastAsia"/>
+        </w:rPr>
+        <w:t xml:space="preserve"> entity</w:t>
+      </w:r>
+      <w:r>
+        <w:rPr>
+          <w:rFonts w:eastAsiaTheme="majorEastAsia"/>
+        </w:rPr>
+        <w:t>, logging in and checking permissions.</w:t>
+      </w:r>
+    </w:p>
+    <w:p>
+      <w:pPr>
+        <w:rPr>
+          <w:rFonts w:eastAsiaTheme="majorEastAsia"/>
+          <w:b/>
+        </w:rPr>
+      </w:pPr>
+      <w:proofErr w:type="spellStart"/>
+      <w:r>
+        <w:rPr>
+          <w:rFonts w:eastAsiaTheme="majorEastAsia"/>
+          <w:b/>
+        </w:rPr>
+        <w:t>Validate.php</w:t>
+      </w:r>
+      <w:proofErr w:type="spellEnd"/>
+      <w:r>
+        <w:rPr>
+          <w:rFonts w:eastAsiaTheme="majorEastAsia"/>
+        </w:rPr>
+        <w:t>: provides user input validation, boundary class.</w:t>
+      </w:r>
+      <w:r>
+        <w:rPr>
+          <w:rFonts w:eastAsiaTheme="majorEastAsia"/>
+        </w:rPr>
+        <w:br/>
+      </w:r>
+    </w:p>
+    <w:p>
+      <w:pPr>
+        <w:pStyle w:val="Heading5"/>
+      </w:pPr>
+      <w:r>
+        <w:br/>
+      </w:r>
+      <w:r>
+        <w:rPr>
+          <w:rStyle w:val="Heading5Char"/>
+        </w:rPr>
+        <w:t>core</w:t>
+      </w:r>
+      <w:r>
+        <w:t xml:space="preserve"> Folder : autoload classes</w:t>
+      </w:r>
+      <w:r>
+        <w:t xml:space="preserve"> </w:t>
+      </w:r>
+    </w:p>
+    <w:p>
+      <w:pPr>
+        <w:rPr>
+          <w:rFonts w:eastAsiaTheme="majorEastAsia"/>
+        </w:rPr>
+      </w:pPr>
+      <w:proofErr w:type="spellStart"/>
+      <w:r>
+        <w:rPr>
+          <w:rFonts w:eastAsiaTheme="majorEastAsia"/>
+          <w:b/>
+        </w:rPr>
+        <w:t>init.php</w:t>
+      </w:r>
+      <w:proofErr w:type="spellEnd"/>
+      <w:r>
+        <w:rPr>
+          <w:rFonts w:eastAsiaTheme="majorEastAsia"/>
+        </w:rPr>
+        <w:t xml:space="preserve">: functionality to include on each page: start session so people can log in, access global configuration settings for </w:t>
+      </w:r>
+      <w:r>
+        <w:rPr>
+          <w:rFonts w:eastAsiaTheme="majorEastAsia"/>
+        </w:rPr>
+        <w:t xml:space="preserve">the </w:t>
+      </w:r>
+      <w:r>
+        <w:rPr>
+          <w:rFonts w:eastAsiaTheme="majorEastAsia"/>
+        </w:rPr>
+        <w:t>database</w:t>
+      </w:r>
+      <w:r>
+        <w:rPr>
+          <w:rFonts w:eastAsiaTheme="majorEastAsia"/>
+        </w:rPr>
+        <w:t>, cookies and session token</w:t>
+      </w:r>
+      <w:r>
+        <w:rPr>
+          <w:rFonts w:eastAsiaTheme="majorEastAsia"/>
+        </w:rPr>
+        <w:t>, and autoload</w:t>
+      </w:r>
+      <w:r>
+        <w:rPr>
+          <w:rFonts w:eastAsiaTheme="majorEastAsia"/>
+        </w:rPr>
+        <w:t xml:space="preserve"> classes so that classes are  loaded efficiently (when they are required) offering dependency injection with </w:t>
+      </w:r>
+      <w:proofErr w:type="spellStart"/>
+      <w:r>
+        <w:rPr>
+          <w:rFonts w:eastAsiaTheme="majorEastAsia"/>
+        </w:rPr>
+        <w:t>php</w:t>
+      </w:r>
+      <w:proofErr w:type="spellEnd"/>
+      <w:r>
+        <w:rPr>
+          <w:rFonts w:eastAsiaTheme="majorEastAsia"/>
+        </w:rPr>
+        <w:t xml:space="preserve"> function </w:t>
+      </w:r>
+      <w:proofErr w:type="spellStart"/>
+      <w:r>
+        <w:rPr>
+          <w:rFonts w:ascii="Consolas" w:eastAsiaTheme="minorHAnsi" w:hAnsi="Consolas" w:cs="Consolas"/>
+          <w:color w:val="000000"/>
+          <w:sz w:val="20"/>
+          <w:szCs w:val="20"/>
+          <w:highlight w:val="lightGray"/>
+          <w:lang w:val="en-IE" w:eastAsia="en-US"/>
+        </w:rPr>
+        <w:t>spl_autoload_register</w:t>
+      </w:r>
+      <w:proofErr w:type="spellEnd"/>
+      <w:r>
+        <w:rPr>
+          <w:rFonts w:ascii="Consolas" w:eastAsiaTheme="minorHAnsi" w:hAnsi="Consolas" w:cs="Consolas"/>
+          <w:color w:val="000000"/>
+          <w:sz w:val="20"/>
+          <w:szCs w:val="20"/>
+          <w:lang w:val="en-IE" w:eastAsia="en-US"/>
+        </w:rPr>
+        <w:t xml:space="preserve">. </w:t>
+      </w:r>
+      <w:r>
+        <w:rPr>
+          <w:rFonts w:eastAsiaTheme="majorEastAsia"/>
+        </w:rPr>
+        <w:t xml:space="preserve">This will replace </w:t>
+      </w:r>
+      <w:r>
+        <w:rPr>
+          <w:rFonts w:eastAsiaTheme="majorEastAsia"/>
+        </w:rPr>
+        <w:t>the</w:t>
+      </w:r>
+      <w:r>
+        <w:rPr>
+          <w:rFonts w:eastAsiaTheme="majorEastAsia"/>
+        </w:rPr>
+        <w:t xml:space="preserve"> list </w:t>
+      </w:r>
+      <w:r>
+        <w:rPr>
+          <w:rFonts w:eastAsiaTheme="majorEastAsia"/>
+        </w:rPr>
+        <w:t>of</w:t>
+      </w:r>
+      <w:r>
+        <w:rPr>
+          <w:rFonts w:eastAsiaTheme="majorEastAsia"/>
+        </w:rPr>
+        <w:t xml:space="preserve"> all the </w:t>
+      </w:r>
+      <w:proofErr w:type="spellStart"/>
+      <w:r>
+        <w:rPr>
+          <w:rFonts w:ascii="Consolas" w:eastAsiaTheme="minorHAnsi" w:hAnsi="Consolas" w:cs="Consolas"/>
+          <w:color w:val="000000"/>
+          <w:sz w:val="20"/>
+          <w:szCs w:val="20"/>
+          <w:highlight w:val="lightGray"/>
+          <w:lang w:val="en-IE" w:eastAsia="en-US"/>
+        </w:rPr>
+        <w:t>required_once</w:t>
+      </w:r>
+      <w:proofErr w:type="spellEnd"/>
+      <w:r>
+        <w:rPr>
+          <w:rFonts w:eastAsiaTheme="majorEastAsia"/>
+        </w:rPr>
+        <w:t xml:space="preserve"> functions on each page</w:t>
+      </w:r>
+      <w:r>
+        <w:rPr>
+          <w:rFonts w:eastAsiaTheme="majorEastAsia"/>
+        </w:rPr>
+        <w:t xml:space="preserve"> for a single point of reference.</w:t>
+      </w:r>
+    </w:p>
+    <w:p>
+      <w:pPr>
+        <w:rPr>
+          <w:rFonts w:eastAsiaTheme="majorEastAsia"/>
+        </w:rPr>
+      </w:pPr>
+    </w:p>
+    <w:p>
+      <w:pPr>
+        <w:pStyle w:val="ListParagraph"/>
+        <w:ind w:left="0"/>
+        <w:rPr>
+          <w:rFonts w:eastAsiaTheme="majorEastAsia"/>
+        </w:rPr>
+      </w:pPr>
+    </w:p>
+    <w:p>
+      <w:pPr>
+        <w:pStyle w:val="Heading5"/>
+      </w:pPr>
+      <w:r>
+        <w:t xml:space="preserve">functions Folder : </w:t>
+      </w:r>
+      <w:r>
+        <w:t>sanitize</w:t>
+      </w:r>
+      <w:r>
+        <w:t xml:space="preserve"> functions</w:t>
+      </w:r>
+      <w:r>
+        <w:t xml:space="preserve"> </w:t>
+      </w:r>
+    </w:p>
+    <w:p>
+      <w:pPr>
+        <w:rPr>
+          <w:rFonts w:eastAsiaTheme="majorEastAsia"/>
+        </w:rPr>
+      </w:pPr>
+      <w:proofErr w:type="spellStart"/>
+      <w:r>
+        <w:rPr>
+          <w:rFonts w:eastAsiaTheme="majorEastAsia"/>
+          <w:b/>
+        </w:rPr>
+        <w:t>Sanitize.php</w:t>
+      </w:r>
+      <w:proofErr w:type="spellEnd"/>
+      <w:r>
+        <w:rPr>
+          <w:rFonts w:eastAsiaTheme="majorEastAsia"/>
+        </w:rPr>
+        <w:t xml:space="preserve">: function that uses html encoding to sanitize input </w:t>
+      </w:r>
+      <w:r>
+        <w:rPr>
+          <w:rFonts w:eastAsiaTheme="majorEastAsia"/>
+        </w:rPr>
+        <w:t>/ output.</w:t>
+      </w:r>
+    </w:p>
+    <w:p>
+      <w:pPr>
+        <w:pStyle w:val="Heading5"/>
+      </w:pPr>
+    </w:p>
+    <w:p>
+      <w:pPr>
+        <w:pStyle w:val="ListParagraph"/>
+        <w:ind w:left="0"/>
+        <w:rPr>
+          <w:rFonts w:eastAsiaTheme="majorEastAsia"/>
+        </w:rPr>
+      </w:pPr>
+    </w:p>
+    <w:p>
+      <w:pPr>
+        <w:pStyle w:val="Heading5"/>
+      </w:pPr>
+      <w:r>
+        <w:t>includes Folder: Error Handling 404</w:t>
+      </w:r>
+      <w:r>
+        <w:t xml:space="preserve"> </w:t>
+      </w:r>
+    </w:p>
+    <w:p>
+      <w:pPr>
+        <w:rPr>
+          <w:rFonts w:eastAsiaTheme="majorEastAsia"/>
+        </w:rPr>
+      </w:pPr>
+      <w:r>
+        <w:rPr>
+          <w:rFonts w:eastAsiaTheme="majorEastAsia"/>
+        </w:rPr>
+        <w:t xml:space="preserve">errors folder : </w:t>
+      </w:r>
+      <w:r>
+        <w:rPr>
+          <w:rFonts w:eastAsiaTheme="majorEastAsia"/>
+          <w:b/>
+        </w:rPr>
+        <w:t>404</w:t>
+      </w:r>
+      <w:r>
+        <w:rPr>
+          <w:rFonts w:eastAsiaTheme="majorEastAsia"/>
+        </w:rPr>
+        <w:t>.</w:t>
+      </w:r>
+      <w:r>
+        <w:rPr>
+          <w:rFonts w:eastAsiaTheme="majorEastAsia"/>
+          <w:b/>
+        </w:rPr>
+        <w:t>php</w:t>
+      </w:r>
+      <w:r>
+        <w:rPr>
+          <w:rFonts w:eastAsiaTheme="majorEastAsia"/>
+        </w:rPr>
+        <w:t xml:space="preserve"> standard message</w:t>
+      </w:r>
+    </w:p>
+    <w:p>
+      <w:pPr>
+        <w:pStyle w:val="Heading5"/>
+      </w:pPr>
+    </w:p>
+    <w:p>
+      <w:pPr>
+        <w:pStyle w:val="ListParagraph"/>
+        <w:ind w:left="0"/>
+        <w:rPr>
+          <w:rFonts w:eastAsiaTheme="majorEastAsia"/>
+        </w:rPr>
+      </w:pPr>
+    </w:p>
+    <w:p>
+      <w:pPr>
+        <w:pStyle w:val="ListParagraph"/>
+        <w:ind w:left="0"/>
+        <w:rPr>
+          <w:rFonts w:eastAsiaTheme="majorEastAsia"/>
+        </w:rPr>
+      </w:pPr>
+    </w:p>
+    <w:p>
+      <w:pPr>
+        <w:pStyle w:val="Heading3"/>
+      </w:pPr>
+      <w:r>
+        <w:lastRenderedPageBreak/>
+        <w:t>Static Helper Files</w:t>
+      </w:r>
+    </w:p>
+    <w:p>
+      <w:pPr>
+        <w:pStyle w:val="ListParagraph"/>
+        <w:ind w:left="0"/>
+        <w:rPr>
+          <w:rFonts w:eastAsiaTheme="majorEastAsia"/>
+        </w:rPr>
+      </w:pPr>
+    </w:p>
+    <w:p>
+      <w:pPr>
+        <w:pStyle w:val="ListParagraph"/>
+        <w:ind w:left="0"/>
+        <w:rPr>
+          <w:rFonts w:eastAsiaTheme="majorEastAsia"/>
+        </w:rPr>
+      </w:pPr>
+    </w:p>
+    <w:p>
+      <w:pPr>
+        <w:pStyle w:val="ListParagraph"/>
+        <w:ind w:left="0"/>
+        <w:rPr>
+          <w:rFonts w:eastAsiaTheme="majorEastAsia"/>
+        </w:rPr>
+      </w:pPr>
+    </w:p>
+    <w:p>
+      <w:pPr>
+        <w:pStyle w:val="Heading3"/>
+      </w:pPr>
+      <w:r>
+        <w:t>Static Helper Files</w:t>
+      </w:r>
+    </w:p>
+    <w:p>
+      <w:pPr>
+        <w:pStyle w:val="ListParagraph"/>
+        <w:ind w:left="0"/>
+        <w:rPr>
+          <w:rFonts w:eastAsiaTheme="majorEastAsia"/>
+        </w:rPr>
+      </w:pPr>
+      <w:r>
+        <w:rPr>
+          <w:rFonts w:eastAsiaTheme="majorEastAsia"/>
+        </w:rPr>
+        <w:t>Validation Helpers : Input is automatically sanitized</w:t>
+      </w:r>
+      <w:r>
+        <w:rPr>
+          <w:rFonts w:eastAsiaTheme="majorEastAsia"/>
+        </w:rPr>
+        <w:br/>
+      </w:r>
+      <w:proofErr w:type="spellStart"/>
+      <w:r>
+        <w:rPr>
+          <w:rFonts w:eastAsiaTheme="majorEastAsia"/>
+        </w:rPr>
+        <w:t>config.php</w:t>
+      </w:r>
+      <w:proofErr w:type="spellEnd"/>
+      <w:r>
+        <w:rPr>
+          <w:rFonts w:eastAsiaTheme="majorEastAsia"/>
+        </w:rPr>
+        <w:t xml:space="preserve"> : Single location for configuration values</w:t>
+      </w:r>
+      <w:r>
+        <w:rPr>
+          <w:rFonts w:eastAsiaTheme="majorEastAsia"/>
+        </w:rPr>
+        <w:br/>
+      </w:r>
+    </w:p>
+    <w:p>
+      <w:pPr>
+        <w:pStyle w:val="ListParagraph"/>
+        <w:ind w:left="0"/>
+        <w:rPr>
+          <w:rFonts w:eastAsiaTheme="majorEastAsia"/>
+        </w:rPr>
+      </w:pPr>
+    </w:p>
+    <w:p>
+      <w:pPr>
+        <w:pStyle w:val="Heading3"/>
+      </w:pPr>
+      <w:r>
+        <w:t>Login / Permissions</w:t>
+      </w:r>
+    </w:p>
+    <w:p>
+      <w:pPr>
+        <w:pStyle w:val="ListParagraph"/>
+        <w:ind w:left="0"/>
+        <w:rPr>
+          <w:rFonts w:eastAsiaTheme="majorEastAsia"/>
+        </w:rPr>
+      </w:pPr>
+      <w:r>
+        <w:rPr>
+          <w:rFonts w:eastAsiaTheme="majorEastAsia"/>
+        </w:rPr>
+        <w:t xml:space="preserve">Functionality: </w:t>
+      </w:r>
+      <w:r>
+        <w:rPr>
+          <w:rFonts w:eastAsiaTheme="majorEastAsia"/>
+        </w:rPr>
+        <w:br/>
+        <w:t>User Validation, User Session (Remember me option), Manage profiles, Update passwords, Ability to Register</w:t>
+      </w:r>
+    </w:p>
+    <w:p>
+      <w:pPr>
+        <w:pStyle w:val="ListParagraph"/>
+        <w:ind w:left="0"/>
+        <w:rPr>
+          <w:rFonts w:eastAsiaTheme="majorEastAsia"/>
+        </w:rPr>
+      </w:pPr>
+    </w:p>
+    <w:p>
+      <w:pPr>
+        <w:pStyle w:val="ListParagraph"/>
+        <w:ind w:left="0"/>
+        <w:rPr>
+          <w:rFonts w:eastAsiaTheme="majorEastAsia"/>
+        </w:rPr>
+      </w:pPr>
+      <w:r>
+        <w:rPr>
+          <w:rFonts w:eastAsiaTheme="majorEastAsia"/>
+        </w:rPr>
+        <w:t>Groups</w:t>
+      </w:r>
+      <w:r>
+        <w:rPr>
+          <w:rFonts w:eastAsiaTheme="majorEastAsia"/>
+        </w:rPr>
+        <w:tab/>
+        <w:t xml:space="preserve"> : permissions </w:t>
+      </w:r>
+      <w:r>
+        <w:rPr>
+          <w:rFonts w:eastAsiaTheme="majorEastAsia"/>
+        </w:rPr>
+        <w:t xml:space="preserve">holds </w:t>
+      </w:r>
+      <w:r>
+        <w:rPr>
+          <w:rFonts w:eastAsiaTheme="majorEastAsia"/>
+        </w:rPr>
+        <w:t>a JSON string</w:t>
+      </w:r>
+      <w:r>
+        <w:rPr>
+          <w:rFonts w:eastAsiaTheme="majorEastAsia"/>
+        </w:rPr>
+        <w:t xml:space="preserve"> of different permissions a user can have.</w:t>
+      </w:r>
+    </w:p>
+    <w:p>
+      <w:pPr>
+        <w:pStyle w:val="ListParagraph"/>
+        <w:keepNext/>
+      </w:pPr>
+      <w:r>
+        <w:rPr>
+          <w:noProof/>
+          <w:lang w:val="en-IE" w:eastAsia="en-IE"/>
+        </w:rPr>
+        <w:drawing>
+          <wp:inline distT="0" distB="0" distL="0" distR="0" wp14:anchorId="48FA4043" wp14:editId="4380296D">
+            <wp:extent cx="3143250" cy="2571750"/>
+            <wp:effectExtent l="0" t="0" r="0" b="0"/>
+            <wp:docPr id="3" name="Picture 3"/>
+            <wp:cNvGraphicFramePr>
+              <a:graphicFrameLocks xmlns:a="http://schemas.openxmlformats.org/drawingml/2006/main" noChangeAspect="1"/>
+            </wp:cNvGraphicFramePr>
+            <a:graphic xmlns:a="http://schemas.openxmlformats.org/drawingml/2006/main">
+              <a:graphicData uri="http://schemas.openxmlformats.org/drawingml/2006/picture">
+                <pic:pic xmlns:pic="http://schemas.openxmlformats.org/drawingml/2006/picture">
+                  <pic:nvPicPr>
+                    <pic:cNvPr id="1" name=""/>
+                    <pic:cNvPicPr/>
+                  </pic:nvPicPr>
+                  <pic:blipFill>
+                    <a:blip r:embed="rId27"/>
+                    <a:stretch>
+                      <a:fillRect/>
+                    </a:stretch>
+                  </pic:blipFill>
+                  <pic:spPr>
+                    <a:xfrm>
+                      <a:off x="0" y="0"/>
                       <a:ext cx="3144212" cy="2572537"/>
                     </a:xfrm>
                     <a:prstGeom prst="rect">
@@ -12830,7 +13311,7 @@
         </w:rPr>
         <w:t xml:space="preserve"> </w:t>
       </w:r>
-      <w:hyperlink r:id="rId27" w:history="1">
+      <w:hyperlink r:id="rId28" w:history="1">
         <w:r>
           <w:rPr>
             <w:noProof/>
@@ -14745,7 +15226,7 @@
       </w:pPr>
     </w:p>
     <w:sectPr>
-      <w:footerReference w:type="default" r:id="rId28"/>
+      <w:footerReference w:type="default" r:id="rId29"/>
       <w:pgSz w:w="11906" w:h="16838"/>
       <w:pgMar w:top="992" w:right="1276" w:bottom="1440" w:left="1440" w:header="709" w:footer="709" w:gutter="0"/>
       <w:cols w:space="708"/>
@@ -14818,7 +15299,7 @@
             <w:bCs/>
             <w:noProof/>
           </w:rPr>
-          <w:t>25</w:t>
+          <w:t>20</w:t>
         </w:r>
         <w:r>
           <w:rPr>
@@ -22053,7 +22534,7 @@
 </file>
 
 <file path=customXml/itemProps2.xml><?xml version="1.0" encoding="utf-8"?>
-<ds:datastoreItem xmlns:ds="http://schemas.openxmlformats.org/officeDocument/2006/customXml" ds:itemID="{4BECB464-A5FE-4BDF-8B2A-225C945DDCFB}">
+<ds:datastoreItem xmlns:ds="http://schemas.openxmlformats.org/officeDocument/2006/customXml" ds:itemID="{1373D0FB-9718-4D84-AC94-0919AB79488F}">
   <ds:schemaRefs>
     <ds:schemaRef ds:uri="http://schemas.openxmlformats.org/officeDocument/2006/bibliography"/>
   </ds:schemaRefs>

</xml_diff>

<commit_message>
Partial update on report
</commit_message>
<xml_diff>
--- a/wetlands/project_resources/CI869_Wetlands_Website.docx
+++ b/wetlands/project_resources/CI869_Wetlands_Website.docx
@@ -11653,15 +11653,7 @@
         <w:rPr>
           <w:rFonts w:eastAsiaTheme="majorEastAsia"/>
         </w:rPr>
-        <w:t>a path through nested array elements :</w:t>
-      </w:r>
-      <w:bookmarkStart w:id="28" w:name="_GoBack"/>
-      <w:bookmarkEnd w:id="28"/>
-      <w:r>
-        <w:rPr>
-          <w:rFonts w:eastAsiaTheme="majorEastAsia"/>
-        </w:rPr>
-        <w:t xml:space="preserve"> </w:t>
+        <w:t xml:space="preserve">a path through nested array elements : </w:t>
       </w:r>
       <w:r>
         <w:rPr>
@@ -11966,24 +11958,33 @@
       <w:pPr>
         <w:rPr>
           <w:rFonts w:eastAsiaTheme="majorEastAsia"/>
+        </w:rPr>
+      </w:pPr>
+      <w:proofErr w:type="spellStart"/>
+      <w:r>
+        <w:rPr>
+          <w:rFonts w:eastAsiaTheme="majorEastAsia"/>
           <w:b/>
         </w:rPr>
-      </w:pPr>
-      <w:proofErr w:type="spellStart"/>
-      <w:r>
+        <w:t>Validate.php</w:t>
+      </w:r>
+      <w:proofErr w:type="spellEnd"/>
+      <w:r>
+        <w:rPr>
+          <w:rFonts w:eastAsiaTheme="majorEastAsia"/>
+        </w:rPr>
+        <w:t>: provides user input validation, boundary class.</w:t>
+      </w:r>
+    </w:p>
+    <w:p>
+      <w:pPr>
         <w:rPr>
           <w:rFonts w:eastAsiaTheme="majorEastAsia"/>
           <w:b/>
         </w:rPr>
-        <w:t>Validate.php</w:t>
-      </w:r>
-      <w:proofErr w:type="spellEnd"/>
-      <w:r>
-        <w:rPr>
-          <w:rFonts w:eastAsiaTheme="majorEastAsia"/>
-        </w:rPr>
-        <w:t>: provides user input validation, boundary class.</w:t>
-      </w:r>
+      </w:pPr>
+      <w:bookmarkStart w:id="28" w:name="_GoBack"/>
+      <w:bookmarkEnd w:id="28"/>
       <w:r>
         <w:rPr>
           <w:rFonts w:eastAsiaTheme="majorEastAsia"/>
@@ -22534,7 +22535,7 @@
 </file>
 
 <file path=customXml/itemProps2.xml><?xml version="1.0" encoding="utf-8"?>
-<ds:datastoreItem xmlns:ds="http://schemas.openxmlformats.org/officeDocument/2006/customXml" ds:itemID="{1373D0FB-9718-4D84-AC94-0919AB79488F}">
+<ds:datastoreItem xmlns:ds="http://schemas.openxmlformats.org/officeDocument/2006/customXml" ds:itemID="{AE465D12-D493-4804-A4FB-4A197A16F991}">
   <ds:schemaRefs>
     <ds:schemaRef ds:uri="http://schemas.openxmlformats.org/officeDocument/2006/bibliography"/>
   </ds:schemaRefs>

</xml_diff>